<commit_message>
work on docs, exported some diagrams
</commit_message>
<xml_diff>
--- a/docs/62121-62151-62167-bookhub-implementation.docx
+++ b/docs/62121-62151-62167-bookhub-implementation.docx
@@ -512,159 +512,6 @@
             <w:pPr>
               <w:jc w:val="left"/>
               <w:cnfStyle w:val="000000100000" w:firstRow="0" w:lastRow="0" w:firstColumn="0" w:lastColumn="0" w:oddVBand="0" w:evenVBand="0" w:oddHBand="1" w:evenHBand="0" w:firstRowFirstColumn="0" w:firstRowLastColumn="0" w:lastRowFirstColumn="0" w:lastRowLastColumn="0"/>
-              <w:rPr>
-                <w:rStyle w:val="a3"/>
-                <w:sz w:val="24"/>
-                <w:szCs w:val="24"/>
-              </w:rPr>
-            </w:pPr>
-          </w:p>
-        </w:tc>
-      </w:tr>
-      <w:tr>
-        <w:tc>
-          <w:tcPr>
-            <w:cnfStyle w:val="001000000000" w:firstRow="0" w:lastRow="0" w:firstColumn="1" w:lastColumn="0" w:oddVBand="0" w:evenVBand="0" w:oddHBand="0" w:evenHBand="0" w:firstRowFirstColumn="0" w:firstRowLastColumn="0" w:lastRowFirstColumn="0" w:lastRowLastColumn="0"/>
-            <w:tcW w:w="1227" w:type="dxa"/>
-          </w:tcPr>
-          <w:p>
-            <w:pPr>
-              <w:jc w:val="left"/>
-              <w:rPr>
-                <w:rStyle w:val="a3"/>
-                <w:sz w:val="24"/>
-                <w:szCs w:val="24"/>
-              </w:rPr>
-            </w:pPr>
-          </w:p>
-        </w:tc>
-        <w:tc>
-          <w:tcPr>
-            <w:tcW w:w="4799" w:type="dxa"/>
-          </w:tcPr>
-          <w:p>
-            <w:pPr>
-              <w:jc w:val="left"/>
-              <w:cnfStyle w:val="000000000000" w:firstRow="0" w:lastRow="0" w:firstColumn="0" w:lastColumn="0" w:oddVBand="0" w:evenVBand="0" w:oddHBand="0" w:evenHBand="0" w:firstRowFirstColumn="0" w:firstRowLastColumn="0" w:lastRowFirstColumn="0" w:lastRowLastColumn="0"/>
-              <w:rPr>
-                <w:rStyle w:val="a3"/>
-                <w:sz w:val="24"/>
-                <w:szCs w:val="24"/>
-              </w:rPr>
-            </w:pPr>
-          </w:p>
-        </w:tc>
-        <w:tc>
-          <w:tcPr>
-            <w:tcW w:w="3026" w:type="dxa"/>
-          </w:tcPr>
-          <w:p>
-            <w:pPr>
-              <w:jc w:val="left"/>
-              <w:cnfStyle w:val="000000000000" w:firstRow="0" w:lastRow="0" w:firstColumn="0" w:lastColumn="0" w:oddVBand="0" w:evenVBand="0" w:oddHBand="0" w:evenHBand="0" w:firstRowFirstColumn="0" w:firstRowLastColumn="0" w:lastRowFirstColumn="0" w:lastRowLastColumn="0"/>
-              <w:rPr>
-                <w:rStyle w:val="a3"/>
-                <w:sz w:val="24"/>
-                <w:szCs w:val="24"/>
-              </w:rPr>
-            </w:pPr>
-          </w:p>
-        </w:tc>
-      </w:tr>
-      <w:tr>
-        <w:trPr>
-          <w:cnfStyle w:val="000000100000" w:firstRow="0" w:lastRow="0" w:firstColumn="0" w:lastColumn="0" w:oddVBand="0" w:evenVBand="0" w:oddHBand="1" w:evenHBand="0" w:firstRowFirstColumn="0" w:firstRowLastColumn="0" w:lastRowFirstColumn="0" w:lastRowLastColumn="0"/>
-        </w:trPr>
-        <w:tc>
-          <w:tcPr>
-            <w:cnfStyle w:val="001000000000" w:firstRow="0" w:lastRow="0" w:firstColumn="1" w:lastColumn="0" w:oddVBand="0" w:evenVBand="0" w:oddHBand="0" w:evenHBand="0" w:firstRowFirstColumn="0" w:firstRowLastColumn="0" w:lastRowFirstColumn="0" w:lastRowLastColumn="0"/>
-            <w:tcW w:w="1227" w:type="dxa"/>
-          </w:tcPr>
-          <w:p>
-            <w:pPr>
-              <w:jc w:val="left"/>
-              <w:rPr>
-                <w:rStyle w:val="a3"/>
-                <w:sz w:val="24"/>
-                <w:szCs w:val="24"/>
-              </w:rPr>
-            </w:pPr>
-          </w:p>
-        </w:tc>
-        <w:tc>
-          <w:tcPr>
-            <w:tcW w:w="4799" w:type="dxa"/>
-          </w:tcPr>
-          <w:p>
-            <w:pPr>
-              <w:jc w:val="left"/>
-              <w:cnfStyle w:val="000000100000" w:firstRow="0" w:lastRow="0" w:firstColumn="0" w:lastColumn="0" w:oddVBand="0" w:evenVBand="0" w:oddHBand="1" w:evenHBand="0" w:firstRowFirstColumn="0" w:firstRowLastColumn="0" w:lastRowFirstColumn="0" w:lastRowLastColumn="0"/>
-              <w:rPr>
-                <w:rStyle w:val="a3"/>
-                <w:sz w:val="24"/>
-                <w:szCs w:val="24"/>
-              </w:rPr>
-            </w:pPr>
-          </w:p>
-        </w:tc>
-        <w:tc>
-          <w:tcPr>
-            <w:tcW w:w="3026" w:type="dxa"/>
-          </w:tcPr>
-          <w:p>
-            <w:pPr>
-              <w:jc w:val="left"/>
-              <w:cnfStyle w:val="000000100000" w:firstRow="0" w:lastRow="0" w:firstColumn="0" w:lastColumn="0" w:oddVBand="0" w:evenVBand="0" w:oddHBand="1" w:evenHBand="0" w:firstRowFirstColumn="0" w:firstRowLastColumn="0" w:lastRowFirstColumn="0" w:lastRowLastColumn="0"/>
-              <w:rPr>
-                <w:rStyle w:val="a3"/>
-                <w:sz w:val="24"/>
-                <w:szCs w:val="24"/>
-              </w:rPr>
-            </w:pPr>
-          </w:p>
-        </w:tc>
-      </w:tr>
-      <w:tr>
-        <w:tc>
-          <w:tcPr>
-            <w:cnfStyle w:val="001000000000" w:firstRow="0" w:lastRow="0" w:firstColumn="1" w:lastColumn="0" w:oddVBand="0" w:evenVBand="0" w:oddHBand="0" w:evenHBand="0" w:firstRowFirstColumn="0" w:firstRowLastColumn="0" w:lastRowFirstColumn="0" w:lastRowLastColumn="0"/>
-            <w:tcW w:w="1227" w:type="dxa"/>
-          </w:tcPr>
-          <w:p>
-            <w:pPr>
-              <w:jc w:val="left"/>
-              <w:rPr>
-                <w:rStyle w:val="a3"/>
-                <w:sz w:val="24"/>
-                <w:szCs w:val="24"/>
-              </w:rPr>
-            </w:pPr>
-          </w:p>
-        </w:tc>
-        <w:tc>
-          <w:tcPr>
-            <w:tcW w:w="4799" w:type="dxa"/>
-          </w:tcPr>
-          <w:p>
-            <w:pPr>
-              <w:jc w:val="left"/>
-              <w:cnfStyle w:val="000000000000" w:firstRow="0" w:lastRow="0" w:firstColumn="0" w:lastColumn="0" w:oddVBand="0" w:evenVBand="0" w:oddHBand="0" w:evenHBand="0" w:firstRowFirstColumn="0" w:firstRowLastColumn="0" w:lastRowFirstColumn="0" w:lastRowLastColumn="0"/>
-              <w:rPr>
-                <w:rStyle w:val="a3"/>
-                <w:sz w:val="24"/>
-                <w:szCs w:val="24"/>
-              </w:rPr>
-            </w:pPr>
-          </w:p>
-        </w:tc>
-        <w:tc>
-          <w:tcPr>
-            <w:tcW w:w="3026" w:type="dxa"/>
-          </w:tcPr>
-          <w:p>
-            <w:pPr>
-              <w:jc w:val="left"/>
-              <w:cnfStyle w:val="000000000000" w:firstRow="0" w:lastRow="0" w:firstColumn="0" w:lastColumn="0" w:oddVBand="0" w:evenVBand="0" w:oddHBand="0" w:evenHBand="0" w:firstRowFirstColumn="0" w:firstRowLastColumn="0" w:lastRowFirstColumn="0" w:lastRowLastColumn="0"/>
               <w:rPr>
                 <w:rStyle w:val="a3"/>
                 <w:sz w:val="24"/>
@@ -1757,16 +1604,7 @@
         </w:rPr>
       </w:pPr>
       <w:r>
-        <w:t xml:space="preserve">Настоящият документ </w:t>
-      </w:r>
-      <w:r>
-        <w:t>има за цел да представи</w:t>
-      </w:r>
-      <w:r>
-        <w:t xml:space="preserve"> </w:t>
-      </w:r>
-      <w:r>
-        <w:t>използваните технологии за реализирането на системата, да представи техните основни характеристики, както и да обоснове избора за използването им.</w:t>
+        <w:t>Настоящият документ има за цел да представи използваните технологии за реализирането на системата, да представи техните основни характеристики, както и да обоснове избора за използването им.</w:t>
       </w:r>
     </w:p>
     <w:p>
@@ -1777,8 +1615,29 @@
       <w:r>
         <w:t>Резюме</w:t>
       </w:r>
-      <w:bookmarkStart w:id="3" w:name="_GoBack"/>
       <w:bookmarkEnd w:id="2"/>
+    </w:p>
+    <w:p>
+      <w:pPr>
+        <w:rPr>
+          <w:i/>
+        </w:rPr>
+      </w:pPr>
+      <w:r>
+        <w:rPr>
+          <w:i/>
+        </w:rPr>
+        <w:t>Създайте резюме на документа и опишете структурата му.</w:t>
+      </w:r>
+    </w:p>
+    <w:p>
+      <w:pPr>
+        <w:pStyle w:val="2"/>
+      </w:pPr>
+      <w:bookmarkStart w:id="3" w:name="_Toc374967431"/>
+      <w:r>
+        <w:t>Дефиниции и акроними</w:t>
+      </w:r>
       <w:bookmarkEnd w:id="3"/>
     </w:p>
     <w:p>
@@ -1791,49 +1650,7 @@
         <w:rPr>
           <w:i/>
         </w:rPr>
-        <w:t>Създайте резюме на документа и опишете структурата му.</w:t>
-      </w:r>
-    </w:p>
-    <w:p>
-      <w:pPr>
-        <w:pStyle w:val="2"/>
-      </w:pPr>
-      <w:bookmarkStart w:id="4" w:name="_Toc374967431"/>
-      <w:r>
-        <w:t xml:space="preserve">Дефиниции и </w:t>
-      </w:r>
-      <w:proofErr w:type="spellStart"/>
-      <w:r>
-        <w:t>акроними</w:t>
-      </w:r>
-      <w:bookmarkEnd w:id="4"/>
-      <w:proofErr w:type="spellEnd"/>
-    </w:p>
-    <w:p>
-      <w:pPr>
-        <w:rPr>
-          <w:i/>
-        </w:rPr>
-      </w:pPr>
-      <w:r>
-        <w:rPr>
-          <w:i/>
-        </w:rPr>
-        <w:t xml:space="preserve">Дефинирайте всички термини, понятия и </w:t>
-      </w:r>
-      <w:proofErr w:type="spellStart"/>
-      <w:r>
-        <w:rPr>
-          <w:i/>
-        </w:rPr>
-        <w:t>акроними</w:t>
-      </w:r>
-      <w:proofErr w:type="spellEnd"/>
-      <w:r>
-        <w:rPr>
-          <w:i/>
-        </w:rPr>
-        <w:t>, използвани в документа.</w:t>
+        <w:t>Дефинирайте всички термини, понятия и акроними, използвани в документа.</w:t>
       </w:r>
     </w:p>
     <w:p/>
@@ -1850,30 +1667,776 @@
       <w:pPr>
         <w:pStyle w:val="1"/>
       </w:pPr>
-      <w:bookmarkStart w:id="5" w:name="_Toc374967432"/>
+      <w:bookmarkStart w:id="4" w:name="_Toc374967432"/>
       <w:r>
         <w:lastRenderedPageBreak/>
         <w:t>Използвани технологии</w:t>
       </w:r>
-      <w:bookmarkEnd w:id="5"/>
-    </w:p>
-    <w:p>
-      <w:pPr>
-        <w:rPr>
-          <w:i/>
-        </w:rPr>
-      </w:pPr>
-      <w:r>
-        <w:rPr>
-          <w:i/>
-        </w:rPr>
-        <w:t>Опишете технологиите и програмните средства, използвани за реализация на системата.</w:t>
-      </w:r>
-    </w:p>
-    <w:p>
-      <w:pPr>
+      <w:bookmarkEnd w:id="4"/>
+    </w:p>
+    <w:p>
+      <w:r>
+        <w:t xml:space="preserve">За реализиране на проекта са използвани следните </w:t>
+      </w:r>
+      <w:r>
+        <w:t xml:space="preserve">технологии </w:t>
+      </w:r>
+      <w:r>
+        <w:t>:</w:t>
+      </w:r>
+    </w:p>
+    <w:p>
+      <w:pPr>
+        <w:pStyle w:val="a9"/>
+        <w:numPr>
+          <w:ilvl w:val="0"/>
+          <w:numId w:val="3"/>
+        </w:numPr>
+      </w:pPr>
+      <w:r>
+        <w:rPr>
+          <w:lang w:val="en-US"/>
+        </w:rPr>
+        <w:t>Java SE 15</w:t>
+      </w:r>
+    </w:p>
+    <w:p>
+      <w:pPr>
+        <w:pStyle w:val="a9"/>
+        <w:numPr>
+          <w:ilvl w:val="0"/>
+          <w:numId w:val="3"/>
+        </w:numPr>
+      </w:pPr>
+      <w:r>
+        <w:rPr>
+          <w:lang w:val="en-US"/>
+        </w:rPr>
+        <w:t>Java RMI</w:t>
+      </w:r>
+    </w:p>
+    <w:p>
+      <w:pPr>
+        <w:pStyle w:val="a9"/>
+        <w:numPr>
+          <w:ilvl w:val="0"/>
+          <w:numId w:val="3"/>
+        </w:numPr>
+      </w:pPr>
+      <w:r>
+        <w:rPr>
+          <w:lang w:val="en-US"/>
+        </w:rPr>
+        <w:t>JavaFX 14</w:t>
+      </w:r>
+    </w:p>
+    <w:p>
+      <w:pPr>
+        <w:pStyle w:val="a9"/>
+        <w:numPr>
+          <w:ilvl w:val="0"/>
+          <w:numId w:val="3"/>
+        </w:numPr>
+        <w:rPr>
+          <w:szCs w:val="18"/>
+        </w:rPr>
+      </w:pPr>
+      <w:r>
+        <w:rPr>
+          <w:szCs w:val="18"/>
+        </w:rPr>
+        <w:t>XAMPP</w:t>
+      </w:r>
+      <w:r>
+        <w:rPr>
+          <w:sz w:val="28"/>
+        </w:rPr>
+        <w:t xml:space="preserve"> </w:t>
+      </w:r>
+      <w:r>
+        <w:t>версия 7.4.2.</w:t>
+      </w:r>
+    </w:p>
+    <w:p>
+      <w:pPr>
+        <w:pStyle w:val="a9"/>
+        <w:numPr>
+          <w:ilvl w:val="1"/>
+          <w:numId w:val="3"/>
+        </w:numPr>
+        <w:rPr>
+          <w:szCs w:val="18"/>
+        </w:rPr>
+      </w:pPr>
+      <w:r>
+        <w:rPr>
+          <w:szCs w:val="18"/>
+        </w:rPr>
+        <w:t>Apache 2.4.41</w:t>
+      </w:r>
+    </w:p>
+    <w:p>
+      <w:pPr>
+        <w:pStyle w:val="a9"/>
+        <w:numPr>
+          <w:ilvl w:val="1"/>
+          <w:numId w:val="3"/>
+        </w:numPr>
+        <w:rPr>
+          <w:szCs w:val="18"/>
+        </w:rPr>
+      </w:pPr>
+      <w:r>
+        <w:rPr>
+          <w:szCs w:val="18"/>
+        </w:rPr>
+        <w:t>MariaDB 10.4.11</w:t>
+      </w:r>
+    </w:p>
+    <w:p>
+      <w:pPr>
+        <w:pStyle w:val="a9"/>
+        <w:numPr>
+          <w:ilvl w:val="1"/>
+          <w:numId w:val="3"/>
+        </w:numPr>
+        <w:rPr>
+          <w:szCs w:val="18"/>
+        </w:rPr>
+      </w:pPr>
+      <w:r>
+        <w:rPr>
+          <w:szCs w:val="18"/>
+        </w:rPr>
+        <w:t>phpMyAdmin 5.0.1</w:t>
+      </w:r>
+    </w:p>
+    <w:p>
+      <w:pPr>
+        <w:pStyle w:val="a9"/>
+        <w:numPr>
+          <w:ilvl w:val="0"/>
+          <w:numId w:val="3"/>
+        </w:numPr>
+        <w:rPr>
+          <w:szCs w:val="18"/>
+        </w:rPr>
+      </w:pPr>
+      <w:r>
+        <w:rPr>
+          <w:szCs w:val="18"/>
+          <w:lang w:val="en-US"/>
+        </w:rPr>
+        <w:t>Google Books</w:t>
+      </w:r>
+      <w:r>
+        <w:rPr>
+          <w:szCs w:val="18"/>
+        </w:rPr>
+        <w:t xml:space="preserve"> </w:t>
+      </w:r>
+      <w:r>
+        <w:rPr>
+          <w:szCs w:val="18"/>
+          <w:lang w:val="en-US"/>
+        </w:rPr>
+        <w:t>public</w:t>
+      </w:r>
+      <w:r>
+        <w:rPr>
+          <w:szCs w:val="18"/>
+          <w:lang w:val="en-US"/>
+        </w:rPr>
+        <w:t xml:space="preserve"> REST API</w:t>
+      </w:r>
+    </w:p>
+    <w:p>
+      <w:pPr>
+        <w:pStyle w:val="a9"/>
+        <w:numPr>
+          <w:ilvl w:val="0"/>
+          <w:numId w:val="3"/>
+        </w:numPr>
+      </w:pPr>
+      <w:r>
+        <w:rPr>
+          <w:lang w:val="en-US"/>
+        </w:rPr>
+        <w:t>G</w:t>
+      </w:r>
+      <w:r>
+        <w:rPr>
+          <w:lang w:val="en-US"/>
+        </w:rPr>
+        <w:t>son</w:t>
+      </w:r>
+    </w:p>
+    <w:p>
+      <w:pPr>
+        <w:pStyle w:val="a9"/>
+        <w:numPr>
+          <w:ilvl w:val="0"/>
+          <w:numId w:val="3"/>
+        </w:numPr>
+      </w:pPr>
+      <w:r>
+        <w:rPr>
+          <w:lang w:val="en-US"/>
+        </w:rPr>
+        <w:t>Gradle</w:t>
+      </w:r>
+      <w:r>
+        <w:rPr>
+          <w:lang w:val="en-US"/>
+        </w:rPr>
+        <w:t xml:space="preserve"> 6.7</w:t>
+      </w:r>
+    </w:p>
+    <w:p>
+      <w:pPr>
+        <w:ind w:firstLine="360"/>
+      </w:pPr>
+      <w:r>
+        <w:t>Приложението се състои от сървърно и клиентско приложение.</w:t>
+      </w:r>
+      <w:r>
+        <w:t xml:space="preserve"> Те са написани на </w:t>
+      </w:r>
+      <w:r>
+        <w:rPr>
+          <w:lang w:val="en-US"/>
+        </w:rPr>
+        <w:t>Java Standard Edition</w:t>
+      </w:r>
+      <w:r>
+        <w:t xml:space="preserve"> версия 15. Изборът на </w:t>
+      </w:r>
+      <w:r>
+        <w:rPr>
+          <w:lang w:val="en-US"/>
+        </w:rPr>
+        <w:t xml:space="preserve">Java </w:t>
+      </w:r>
+      <w:r>
+        <w:t xml:space="preserve">за технология за реализиране </w:t>
+      </w:r>
+      <w:r>
+        <w:t xml:space="preserve">беше мотивиран от факта, че езикът е един от използваните обектно-ориентирани езици за общо ползване, който има поддръжка на повечето съвременни платформи и има наличие на множество </w:t>
+      </w:r>
+      <w:r>
+        <w:t>инструменти, които подпомагат разработката.</w:t>
+      </w:r>
+    </w:p>
+    <w:p>
+      <w:pPr>
+        <w:ind w:firstLine="360"/>
+      </w:pPr>
+      <w:r>
+        <w:t xml:space="preserve">За комуникацията между сървърното и клиентското приложение използваме протокола </w:t>
+      </w:r>
+      <w:r>
+        <w:rPr>
+          <w:lang w:val="en-US"/>
+        </w:rPr>
+        <w:t>Java RMI</w:t>
+      </w:r>
+      <w:r>
+        <w:t xml:space="preserve">. </w:t>
+      </w:r>
+      <w:r>
+        <w:t xml:space="preserve">Клиентско приложение </w:t>
+      </w:r>
+      <w:r>
+        <w:t xml:space="preserve">извършва </w:t>
+      </w:r>
+      <w:r>
+        <w:t xml:space="preserve">заявки към сървъра </w:t>
+      </w:r>
+      <w:r>
+        <w:t>чрез интерфейса на сървъра</w:t>
+      </w:r>
+      <w:r>
+        <w:rPr>
+          <w:lang w:val="en-US"/>
+        </w:rPr>
+        <w:t>.(</w:t>
+      </w:r>
+      <w:proofErr w:type="spellStart"/>
+      <w:proofErr w:type="gramStart"/>
+      <w:r>
+        <w:rPr>
+          <w:lang w:val="en-US"/>
+        </w:rPr>
+        <w:t>да</w:t>
+      </w:r>
+      <w:proofErr w:type="spellEnd"/>
+      <w:proofErr w:type="gramEnd"/>
+      <w:r>
+        <w:rPr>
+          <w:lang w:val="en-US"/>
+        </w:rPr>
+        <w:t xml:space="preserve"> </w:t>
+      </w:r>
+      <w:proofErr w:type="spellStart"/>
+      <w:r>
+        <w:rPr>
+          <w:lang w:val="en-US"/>
+        </w:rPr>
+        <w:t>се</w:t>
+      </w:r>
+      <w:proofErr w:type="spellEnd"/>
+      <w:r>
+        <w:rPr>
+          <w:lang w:val="en-US"/>
+        </w:rPr>
+        <w:t xml:space="preserve"> допълни</w:t>
+      </w:r>
+      <w:r>
+        <w:t>)</w:t>
+      </w:r>
+    </w:p>
+    <w:p>
+      <w:pPr>
+        <w:ind w:firstLine="360"/>
+      </w:pPr>
+      <w:r>
+        <w:t>Двете приложения имат графичен потребителски интерфейс, реализиран чрез</w:t>
+      </w:r>
+      <w:r>
+        <w:t xml:space="preserve"> софтуерната платформа</w:t>
+      </w:r>
+      <w:r>
+        <w:t xml:space="preserve"> </w:t>
+      </w:r>
+      <w:r>
+        <w:rPr>
+          <w:lang w:val="en-US"/>
+        </w:rPr>
+        <w:t>JavaFX</w:t>
+      </w:r>
+      <w:r>
+        <w:t xml:space="preserve">. Изборът на </w:t>
+      </w:r>
+      <w:r>
+        <w:rPr>
+          <w:lang w:val="en-US"/>
+        </w:rPr>
+        <w:t xml:space="preserve">JavaFX </w:t>
+      </w:r>
+      <w:r>
+        <w:t xml:space="preserve">пред вградената библиотека </w:t>
+      </w:r>
+      <w:r>
+        <w:rPr>
+          <w:lang w:val="en-US"/>
+        </w:rPr>
+        <w:t xml:space="preserve">Swing </w:t>
+      </w:r>
+      <w:r>
+        <w:t xml:space="preserve">беше провокиран от по-голямата гъвкавост на </w:t>
+      </w:r>
+      <w:r>
+        <w:rPr>
+          <w:lang w:val="en-US"/>
+        </w:rPr>
+        <w:t>JavaFX</w:t>
+      </w:r>
+      <w:r>
+        <w:t xml:space="preserve">, богатият избор от готови графични компоненти, както и наличието на инструменти, които улесняват разработката като </w:t>
+      </w:r>
+      <w:r>
+        <w:rPr>
+          <w:lang w:val="en-US"/>
+        </w:rPr>
+        <w:t>SceneBuilder.</w:t>
+      </w:r>
+      <w:r>
+        <w:t xml:space="preserve"> Най-голямото предимство на </w:t>
+      </w:r>
+      <w:r>
+        <w:rPr>
+          <w:lang w:val="en-US"/>
+        </w:rPr>
+        <w:t xml:space="preserve">JavaFX е и факта, че в същността си </w:t>
+      </w:r>
+      <w:r>
+        <w:t xml:space="preserve">налага </w:t>
+      </w:r>
+      <w:r>
+        <w:rPr>
+          <w:lang w:val="en-US"/>
+        </w:rPr>
+        <w:t>Model-view controller(MVC)</w:t>
+      </w:r>
+      <w:r>
+        <w:t xml:space="preserve"> </w:t>
+      </w:r>
+      <w:r>
+        <w:t>архитектурата</w:t>
+      </w:r>
+      <w:r>
+        <w:t xml:space="preserve">, която е отразена в структурата на класовете – </w:t>
+      </w:r>
+      <w:r>
+        <w:rPr>
+          <w:lang w:val="en-US"/>
+        </w:rPr>
+        <w:t>view-</w:t>
+      </w:r>
+      <w:r>
+        <w:t xml:space="preserve">компонентът </w:t>
+      </w:r>
+      <w:r>
+        <w:t xml:space="preserve">се представя чрез отделни </w:t>
+      </w:r>
+      <w:r>
+        <w:rPr>
+          <w:lang w:val="en-US"/>
+        </w:rPr>
+        <w:t>.fxml</w:t>
+      </w:r>
+      <w:r>
+        <w:t xml:space="preserve"> файлове, които имат подобна структура на </w:t>
+      </w:r>
+      <w:r>
+        <w:rPr>
+          <w:lang w:val="en-US"/>
+        </w:rPr>
+        <w:t xml:space="preserve">HTML </w:t>
+      </w:r>
+      <w:r>
+        <w:t xml:space="preserve">документ,  а в обикновен </w:t>
+      </w:r>
+      <w:r>
+        <w:rPr>
+          <w:lang w:val="en-US"/>
+        </w:rPr>
+        <w:t xml:space="preserve">.java </w:t>
+      </w:r>
+      <w:r>
+        <w:t>файл се реализира контролерът.</w:t>
+      </w:r>
+    </w:p>
+    <w:p>
+      <w:pPr>
+        <w:rPr>
+          <w:szCs w:val="18"/>
+        </w:rPr>
+      </w:pPr>
+      <w:r>
+        <w:tab/>
+        <w:t xml:space="preserve">Сървърът използва релационна база от данни </w:t>
+      </w:r>
+      <w:r>
+        <w:rPr>
+          <w:lang w:val="en-US"/>
+        </w:rPr>
+        <w:t>MariaDB</w:t>
+      </w:r>
+      <w:r>
+        <w:t xml:space="preserve">, в който пази информация на потребителските профили и техните колекции от книги. </w:t>
+      </w:r>
+      <w:r>
+        <w:t>П</w:t>
+      </w:r>
+      <w:r>
+        <w:t xml:space="preserve">ри разработката </w:t>
+      </w:r>
+      <w:r>
+        <w:t xml:space="preserve">беше използван софтуера </w:t>
+      </w:r>
+      <w:r>
+        <w:rPr>
+          <w:lang w:val="en-US"/>
+        </w:rPr>
+        <w:t>XAMPP</w:t>
+      </w:r>
+      <w:r>
+        <w:t xml:space="preserve">, който улеснява конфигурирането и  настройката на </w:t>
+      </w:r>
+      <w:r>
+        <w:t xml:space="preserve">базата посредством </w:t>
+      </w:r>
+      <w:r>
+        <w:rPr>
+          <w:szCs w:val="18"/>
+        </w:rPr>
+        <w:t>phpMyAdmin</w:t>
+      </w:r>
+      <w:r>
+        <w:rPr>
+          <w:szCs w:val="18"/>
+        </w:rPr>
+        <w:t xml:space="preserve"> инструмента.</w:t>
+      </w:r>
+    </w:p>
+    <w:p>
+      <w:pPr>
+        <w:rPr>
+          <w:lang w:val="en-US"/>
+        </w:rPr>
+      </w:pPr>
+      <w:r>
+        <w:rPr>
+          <w:lang w:val="en-US"/>
+        </w:rPr>
+        <w:tab/>
+      </w:r>
+      <w:r>
+        <w:t xml:space="preserve">За набавяне на информацията относно книгите се използва </w:t>
+      </w:r>
+      <w:r>
+        <w:rPr>
+          <w:lang w:val="en-US"/>
+        </w:rPr>
+        <w:t>REST</w:t>
+      </w:r>
+      <w:r>
+        <w:t xml:space="preserve"> </w:t>
+      </w:r>
+      <w:r>
+        <w:rPr>
+          <w:lang w:val="en-US"/>
+        </w:rPr>
+        <w:t>API-</w:t>
+      </w:r>
+      <w:proofErr w:type="spellStart"/>
+      <w:r>
+        <w:rPr>
+          <w:lang w:val="en-US"/>
+        </w:rPr>
+        <w:t>то</w:t>
+      </w:r>
+      <w:proofErr w:type="spellEnd"/>
+      <w:r>
+        <w:t xml:space="preserve"> на </w:t>
+      </w:r>
+      <w:r>
+        <w:rPr>
+          <w:lang w:val="en-US"/>
+        </w:rPr>
+        <w:t>Google B</w:t>
+      </w:r>
+      <w:r>
+        <w:rPr>
+          <w:lang w:val="en-US"/>
+        </w:rPr>
+        <w:t>oo</w:t>
+      </w:r>
+      <w:r>
+        <w:rPr>
+          <w:lang w:val="en-US"/>
+        </w:rPr>
+        <w:t>ks</w:t>
+      </w:r>
+      <w:r>
+        <w:rPr>
+          <w:lang w:val="en-US"/>
+        </w:rPr>
+        <w:t>. API</w:t>
+      </w:r>
+      <w:r>
+        <w:t xml:space="preserve">-то предоставя множество възможности за търсене на книги по различни критерии, има богата селекция от </w:t>
+      </w:r>
+      <w:r>
+        <w:t>книги, като за всяка книга</w:t>
+      </w:r>
+      <w:r>
+        <w:t xml:space="preserve"> има</w:t>
+      </w:r>
+      <w:r>
+        <w:t xml:space="preserve"> подробна информация за автор, издател, година на публикуване и жанр.</w:t>
+      </w:r>
+      <w:r>
+        <w:t xml:space="preserve"> Върнатите резултати са в </w:t>
+      </w:r>
+      <w:r>
+        <w:rPr>
+          <w:lang w:val="en-US"/>
+        </w:rPr>
+        <w:t xml:space="preserve">JSON </w:t>
+      </w:r>
+      <w:r>
+        <w:t xml:space="preserve">формат, като за обработването им се използва библиотеката на </w:t>
+      </w:r>
+      <w:r>
+        <w:rPr>
+          <w:lang w:val="en-US"/>
+        </w:rPr>
+        <w:t xml:space="preserve">Google </w:t>
+      </w:r>
+      <w:r>
+        <w:t>–</w:t>
+      </w:r>
+      <w:r>
+        <w:t xml:space="preserve"> </w:t>
+      </w:r>
+      <w:r>
+        <w:rPr>
+          <w:lang w:val="en-US"/>
+        </w:rPr>
+        <w:t>Gson</w:t>
+      </w:r>
+      <w:r>
+        <w:rPr>
+          <w:lang w:val="en-US"/>
+        </w:rPr>
+        <w:t>.</w:t>
+      </w:r>
+    </w:p>
+    <w:p>
+      <w:r>
+        <w:rPr>
+          <w:lang w:val="en-US"/>
+        </w:rPr>
+        <w:tab/>
+      </w:r>
+      <w:r>
+        <w:t xml:space="preserve">При разработката е използван </w:t>
+      </w:r>
+      <w:r>
+        <w:rPr>
+          <w:lang w:val="en-US"/>
+        </w:rPr>
+        <w:t xml:space="preserve">Gradle - </w:t>
+      </w:r>
+      <w:r>
+        <w:t xml:space="preserve">инструмент за автоматизиране на процеса по набавянето на необходимите външни компоненти, както и компилиране и изпълняване на приложенията. </w:t>
+      </w:r>
+      <w:r>
+        <w:rPr>
+          <w:lang w:val="en-US"/>
+        </w:rPr>
+        <w:t xml:space="preserve">Gradle </w:t>
+      </w:r>
+      <w:r>
+        <w:t xml:space="preserve">има възможност за дефиниране на конкретни стъпки на процеса на </w:t>
+      </w:r>
+      <w:r>
+        <w:lastRenderedPageBreak/>
+        <w:t xml:space="preserve">компилиране, откъде точно да се набавят </w:t>
+      </w:r>
+      <w:r>
+        <w:t xml:space="preserve">компонентите и каква версия да се използва, както и възможност за създаване на вложени проекти, като именно тази характеристика беше особено удобна за това приложение. </w:t>
+      </w:r>
+    </w:p>
+    <w:p>
+      <w:pPr>
+        <w:ind w:firstLine="432"/>
+        <w:rPr>
+          <w:lang w:val="en-US"/>
+        </w:rPr>
+      </w:pPr>
+      <w:r>
+        <w:t xml:space="preserve">При </w:t>
+      </w:r>
+      <w:r>
+        <w:rPr>
+          <w:lang w:val="en-US"/>
+        </w:rPr>
+        <w:t xml:space="preserve">RMI </w:t>
+      </w:r>
+      <w:r>
+        <w:t>клиентът използва интерфейс на отправяне на заявки към  сървъра, а сървъра имплементира функционалностите в този интерфейс. Поради това структурата на проекта всъщност се състои от три проекта –</w:t>
+      </w:r>
+      <w:r>
+        <w:t xml:space="preserve"> </w:t>
+      </w:r>
+      <w:r>
+        <w:t>интерфейс на сървъра, сървърно пр</w:t>
+      </w:r>
+      <w:r>
+        <w:t xml:space="preserve">иложение и клиентско приложение, като клиентът и сървърът зависят от </w:t>
+      </w:r>
+      <w:r>
+        <w:t>интерфейс</w:t>
+      </w:r>
+      <w:r>
+        <w:t>а</w:t>
+      </w:r>
+      <w:r>
+        <w:t xml:space="preserve"> на сървъра</w:t>
+      </w:r>
+      <w:bookmarkStart w:id="5" w:name="_GoBack"/>
+      <w:r>
+        <w:t>.</w:t>
+      </w:r>
+      <w:r>
+        <w:pict>
+          <v:shapetype id="_x0000_t75" coordsize="21600,21600" o:spt="75" o:preferrelative="t" path="m@4@5l@4@11@9@11@9@5xe" filled="f" stroked="f">
+            <v:stroke joinstyle="miter"/>
+            <v:formulas>
+              <v:f eqn="if lineDrawn pixelLineWidth 0"/>
+              <v:f eqn="sum @0 1 0"/>
+              <v:f eqn="sum 0 0 @1"/>
+              <v:f eqn="prod @2 1 2"/>
+              <v:f eqn="prod @3 21600 pixelWidth"/>
+              <v:f eqn="prod @3 21600 pixelHeight"/>
+              <v:f eqn="sum @0 0 1"/>
+              <v:f eqn="prod @6 1 2"/>
+              <v:f eqn="prod @7 21600 pixelWidth"/>
+              <v:f eqn="sum @8 21600 0"/>
+              <v:f eqn="prod @7 21600 pixelHeight"/>
+              <v:f eqn="sum @10 21600 0"/>
+            </v:formulas>
+            <v:path o:extrusionok="f" gradientshapeok="t" o:connecttype="rect"/>
+            <o:lock v:ext="edit" aspectratio="t"/>
+          </v:shapetype>
+          <v:shape id="_x0000_i1025" type="#_x0000_t75" style="width:453.6pt;height:31.8pt">
+            <v:imagedata r:id="rId8" o:title="bookhub-3-tier-architecture"/>
+          </v:shape>
+        </w:pict>
+      </w:r>
+    </w:p>
+    <w:p>
+      <w:r>
+        <w:rPr>
+          <w:lang w:val="en-US"/>
+        </w:rPr>
+        <w:tab/>
+      </w:r>
+      <w:r>
+        <w:t xml:space="preserve">С помощта на </w:t>
+      </w:r>
+      <w:r>
+        <w:rPr>
+          <w:lang w:val="en-US"/>
+        </w:rPr>
+        <w:t xml:space="preserve">Gradle </w:t>
+      </w:r>
+      <w:r>
+        <w:t xml:space="preserve">скриптове беше описана тази зависимост и разработката на системата се случване в трите проекта. Това водеше до предимството клиентът да има зависимост (спрямо сървъра) само от неговия интерфейс и абстракциите, които се използват в този интерфейс, които също се намират в проекта </w:t>
+      </w:r>
+      <w:r>
+        <w:rPr>
+          <w:lang w:val="en-US"/>
+        </w:rPr>
+        <w:t>bookhubAPI</w:t>
+      </w:r>
+      <w:r>
+        <w:rPr>
+          <w:lang w:val="en-US"/>
+        </w:rPr>
+        <w:t>.</w:t>
+      </w:r>
+    </w:p>
+    <w:bookmarkEnd w:id="5"/>
+    <w:p>
+      <w:pPr>
+        <w:pStyle w:val="a9"/>
+        <w:rPr>
+          <w:lang w:val="en-US"/>
+        </w:rPr>
+      </w:pPr>
+    </w:p>
+    <w:p>
+      <w:pPr>
+        <w:pStyle w:val="a9"/>
+        <w:rPr>
+          <w:lang w:val="en-US"/>
+        </w:rPr>
         <w:sectPr>
-          <w:footerReference w:type="default" r:id="rId8"/>
+          <w:footerReference w:type="default" r:id="rId9"/>
           <w:pgSz w:w="11906" w:h="16838"/>
           <w:pgMar w:top="1417" w:right="1417" w:bottom="1417" w:left="1417" w:header="708" w:footer="708" w:gutter="0"/>
           <w:cols w:space="708"/>
@@ -1964,6 +2527,9 @@
     </w:p>
     <w:p>
       <w:pPr>
+        <w:rPr>
+          <w:lang w:val="en-US"/>
+        </w:rPr>
         <w:sectPr>
           <w:pgSz w:w="11906" w:h="16838"/>
           <w:pgMar w:top="1417" w:right="1417" w:bottom="1417" w:left="1417" w:header="708" w:footer="708" w:gutter="0"/>
@@ -2116,7 +2682,7 @@
     </w:p>
     <w:p/>
     <w:sectPr>
-      <w:footerReference w:type="default" r:id="rId9"/>
+      <w:footerReference w:type="default" r:id="rId10"/>
       <w:pgSz w:w="11906" w:h="16838"/>
       <w:pgMar w:top="1417" w:right="1417" w:bottom="1417" w:left="1417" w:header="708" w:footer="708" w:gutter="0"/>
       <w:cols w:space="708"/>
@@ -2171,7 +2737,7 @@
 <w:ftr xmlns:wpc="http://schemas.microsoft.com/office/word/2010/wordprocessingCanvas" xmlns:mc="http://schemas.openxmlformats.org/markup-compatibility/2006" xmlns:o="urn:schemas-microsoft-com:office:office" xmlns:r="http://schemas.openxmlformats.org/officeDocument/2006/relationships" xmlns:m="http://schemas.openxmlformats.org/officeDocument/2006/math" xmlns:v="urn:schemas-microsoft-com:vml" xmlns:wp14="http://schemas.microsoft.com/office/word/2010/wordprocessingDrawing" xmlns:wp="http://schemas.openxmlformats.org/drawingml/2006/wordprocessingDrawing" xmlns:w10="urn:schemas-microsoft-com:office:word" xmlns:w="http://schemas.openxmlformats.org/wordprocessingml/2006/main" xmlns:w14="http://schemas.microsoft.com/office/word/2010/wordml" xmlns:w15="http://schemas.microsoft.com/office/word/2012/wordml" xmlns:wpg="http://schemas.microsoft.com/office/word/2010/wordprocessingGroup" xmlns:wpi="http://schemas.microsoft.com/office/word/2010/wordprocessingInk" xmlns:wne="http://schemas.microsoft.com/office/word/2006/wordml" xmlns:wps="http://schemas.microsoft.com/office/word/2010/wordprocessingShape" mc:Ignorable="w14 w15 wp14">
   <w:sdt>
     <w:sdtPr>
-      <w:id w:val="-1460639638"/>
+      <w:id w:val="-31961660"/>
       <w:docPartObj>
         <w:docPartGallery w:val="Page Numbers (Bottom of Page)"/>
         <w:docPartUnique/>
@@ -2197,7 +2763,7 @@
           <w:rPr>
             <w:noProof/>
           </w:rPr>
-          <w:t>3</w:t>
+          <w:t>10</w:t>
         </w:r>
         <w:r>
           <w:rPr>
@@ -2246,7 +2812,7 @@
           <w:rPr>
             <w:noProof/>
           </w:rPr>
-          <w:t>10</w:t>
+          <w:t>11</w:t>
         </w:r>
         <w:r>
           <w:rPr>
@@ -2293,6 +2859,120 @@
 <file path=word/numbering.xml><?xml version="1.0" encoding="utf-8"?>
 <w:numbering xmlns:wpc="http://schemas.microsoft.com/office/word/2010/wordprocessingCanvas" xmlns:mc="http://schemas.openxmlformats.org/markup-compatibility/2006" xmlns:o="urn:schemas-microsoft-com:office:office" xmlns:r="http://schemas.openxmlformats.org/officeDocument/2006/relationships" xmlns:m="http://schemas.openxmlformats.org/officeDocument/2006/math" xmlns:v="urn:schemas-microsoft-com:vml" xmlns:wp14="http://schemas.microsoft.com/office/word/2010/wordprocessingDrawing" xmlns:wp="http://schemas.openxmlformats.org/drawingml/2006/wordprocessingDrawing" xmlns:w10="urn:schemas-microsoft-com:office:word" xmlns:w="http://schemas.openxmlformats.org/wordprocessingml/2006/main" xmlns:w14="http://schemas.microsoft.com/office/word/2010/wordml" xmlns:w15="http://schemas.microsoft.com/office/word/2012/wordml" xmlns:wpg="http://schemas.microsoft.com/office/word/2010/wordprocessingGroup" xmlns:wpi="http://schemas.microsoft.com/office/word/2010/wordprocessingInk" xmlns:wne="http://schemas.microsoft.com/office/word/2006/wordml" xmlns:wps="http://schemas.microsoft.com/office/word/2010/wordprocessingShape" mc:Ignorable="w14 w15 wp14">
   <w:abstractNum w:abstractNumId="0" w15:restartNumberingAfterBreak="0">
+    <w:nsid w:val="2CF56644"/>
+    <w:multiLevelType w:val="hybridMultilevel"/>
+    <w:tmpl w:val="43EAE156"/>
+    <w:lvl w:ilvl="0" w:tplc="2070AEB6">
+      <w:start w:val="1"/>
+      <w:numFmt w:val="decimal"/>
+      <w:pStyle w:val="4"/>
+      <w:lvlText w:val="%1."/>
+      <w:lvlJc w:val="left"/>
+      <w:pPr>
+        <w:ind w:left="720" w:hanging="360"/>
+      </w:pPr>
+      <w:rPr>
+        <w:rFonts w:cs="Times New Roman" w:hint="default"/>
+      </w:rPr>
+    </w:lvl>
+    <w:lvl w:ilvl="1" w:tplc="04020019" w:tentative="1">
+      <w:start w:val="1"/>
+      <w:numFmt w:val="lowerLetter"/>
+      <w:lvlText w:val="%2."/>
+      <w:lvlJc w:val="left"/>
+      <w:pPr>
+        <w:ind w:left="1440" w:hanging="360"/>
+      </w:pPr>
+      <w:rPr>
+        <w:rFonts w:cs="Times New Roman"/>
+      </w:rPr>
+    </w:lvl>
+    <w:lvl w:ilvl="2" w:tplc="0402001B" w:tentative="1">
+      <w:start w:val="1"/>
+      <w:numFmt w:val="lowerRoman"/>
+      <w:lvlText w:val="%3."/>
+      <w:lvlJc w:val="right"/>
+      <w:pPr>
+        <w:ind w:left="2160" w:hanging="180"/>
+      </w:pPr>
+      <w:rPr>
+        <w:rFonts w:cs="Times New Roman"/>
+      </w:rPr>
+    </w:lvl>
+    <w:lvl w:ilvl="3" w:tplc="0402000F" w:tentative="1">
+      <w:start w:val="1"/>
+      <w:numFmt w:val="decimal"/>
+      <w:lvlText w:val="%4."/>
+      <w:lvlJc w:val="left"/>
+      <w:pPr>
+        <w:ind w:left="2880" w:hanging="360"/>
+      </w:pPr>
+      <w:rPr>
+        <w:rFonts w:cs="Times New Roman"/>
+      </w:rPr>
+    </w:lvl>
+    <w:lvl w:ilvl="4" w:tplc="04020019" w:tentative="1">
+      <w:start w:val="1"/>
+      <w:numFmt w:val="lowerLetter"/>
+      <w:lvlText w:val="%5."/>
+      <w:lvlJc w:val="left"/>
+      <w:pPr>
+        <w:ind w:left="3600" w:hanging="360"/>
+      </w:pPr>
+      <w:rPr>
+        <w:rFonts w:cs="Times New Roman"/>
+      </w:rPr>
+    </w:lvl>
+    <w:lvl w:ilvl="5" w:tplc="0402001B" w:tentative="1">
+      <w:start w:val="1"/>
+      <w:numFmt w:val="lowerRoman"/>
+      <w:lvlText w:val="%6."/>
+      <w:lvlJc w:val="right"/>
+      <w:pPr>
+        <w:ind w:left="4320" w:hanging="180"/>
+      </w:pPr>
+      <w:rPr>
+        <w:rFonts w:cs="Times New Roman"/>
+      </w:rPr>
+    </w:lvl>
+    <w:lvl w:ilvl="6" w:tplc="0402000F" w:tentative="1">
+      <w:start w:val="1"/>
+      <w:numFmt w:val="decimal"/>
+      <w:lvlText w:val="%7."/>
+      <w:lvlJc w:val="left"/>
+      <w:pPr>
+        <w:ind w:left="5040" w:hanging="360"/>
+      </w:pPr>
+      <w:rPr>
+        <w:rFonts w:cs="Times New Roman"/>
+      </w:rPr>
+    </w:lvl>
+    <w:lvl w:ilvl="7" w:tplc="04020019" w:tentative="1">
+      <w:start w:val="1"/>
+      <w:numFmt w:val="lowerLetter"/>
+      <w:lvlText w:val="%8."/>
+      <w:lvlJc w:val="left"/>
+      <w:pPr>
+        <w:ind w:left="5760" w:hanging="360"/>
+      </w:pPr>
+      <w:rPr>
+        <w:rFonts w:cs="Times New Roman"/>
+      </w:rPr>
+    </w:lvl>
+    <w:lvl w:ilvl="8" w:tplc="0402001B" w:tentative="1">
+      <w:start w:val="1"/>
+      <w:numFmt w:val="lowerRoman"/>
+      <w:lvlText w:val="%9."/>
+      <w:lvlJc w:val="right"/>
+      <w:pPr>
+        <w:ind w:left="6480" w:hanging="180"/>
+      </w:pPr>
+      <w:rPr>
+        <w:rFonts w:cs="Times New Roman"/>
+      </w:rPr>
+    </w:lvl>
+  </w:abstractNum>
+  <w:abstractNum w:abstractNumId="1" w15:restartNumberingAfterBreak="0">
     <w:nsid w:val="44181649"/>
     <w:multiLevelType w:val="multilevel"/>
     <w:tmpl w:val="04020025"/>
@@ -2329,7 +3009,7 @@
     <w:lvl w:ilvl="3">
       <w:start w:val="1"/>
       <w:numFmt w:val="decimal"/>
-      <w:pStyle w:val="4"/>
+      <w:pStyle w:val="40"/>
       <w:lvlText w:val="%1.%2.%3.%4"/>
       <w:lvlJc w:val="left"/>
       <w:pPr>
@@ -2387,7 +3067,120 @@
       </w:pPr>
     </w:lvl>
   </w:abstractNum>
-  <w:abstractNum w:abstractNumId="1" w15:restartNumberingAfterBreak="0">
+  <w:abstractNum w:abstractNumId="2" w15:restartNumberingAfterBreak="0">
+    <w:nsid w:val="51E8013E"/>
+    <w:multiLevelType w:val="hybridMultilevel"/>
+    <w:tmpl w:val="C50C1566"/>
+    <w:lvl w:ilvl="0" w:tplc="04020001">
+      <w:start w:val="1"/>
+      <w:numFmt w:val="bullet"/>
+      <w:lvlText w:val=""/>
+      <w:lvlJc w:val="left"/>
+      <w:pPr>
+        <w:ind w:left="720" w:hanging="360"/>
+      </w:pPr>
+      <w:rPr>
+        <w:rFonts w:ascii="Symbol" w:hAnsi="Symbol" w:hint="default"/>
+      </w:rPr>
+    </w:lvl>
+    <w:lvl w:ilvl="1" w:tplc="04020003">
+      <w:start w:val="1"/>
+      <w:numFmt w:val="bullet"/>
+      <w:lvlText w:val="o"/>
+      <w:lvlJc w:val="left"/>
+      <w:pPr>
+        <w:ind w:left="1440" w:hanging="360"/>
+      </w:pPr>
+      <w:rPr>
+        <w:rFonts w:ascii="Courier New" w:hAnsi="Courier New" w:cs="Courier New" w:hint="default"/>
+      </w:rPr>
+    </w:lvl>
+    <w:lvl w:ilvl="2" w:tplc="04020005" w:tentative="1">
+      <w:start w:val="1"/>
+      <w:numFmt w:val="bullet"/>
+      <w:lvlText w:val=""/>
+      <w:lvlJc w:val="left"/>
+      <w:pPr>
+        <w:ind w:left="2160" w:hanging="360"/>
+      </w:pPr>
+      <w:rPr>
+        <w:rFonts w:ascii="Wingdings" w:hAnsi="Wingdings" w:hint="default"/>
+      </w:rPr>
+    </w:lvl>
+    <w:lvl w:ilvl="3" w:tplc="04020001" w:tentative="1">
+      <w:start w:val="1"/>
+      <w:numFmt w:val="bullet"/>
+      <w:lvlText w:val=""/>
+      <w:lvlJc w:val="left"/>
+      <w:pPr>
+        <w:ind w:left="2880" w:hanging="360"/>
+      </w:pPr>
+      <w:rPr>
+        <w:rFonts w:ascii="Symbol" w:hAnsi="Symbol" w:hint="default"/>
+      </w:rPr>
+    </w:lvl>
+    <w:lvl w:ilvl="4" w:tplc="04020003" w:tentative="1">
+      <w:start w:val="1"/>
+      <w:numFmt w:val="bullet"/>
+      <w:lvlText w:val="o"/>
+      <w:lvlJc w:val="left"/>
+      <w:pPr>
+        <w:ind w:left="3600" w:hanging="360"/>
+      </w:pPr>
+      <w:rPr>
+        <w:rFonts w:ascii="Courier New" w:hAnsi="Courier New" w:cs="Courier New" w:hint="default"/>
+      </w:rPr>
+    </w:lvl>
+    <w:lvl w:ilvl="5" w:tplc="04020005" w:tentative="1">
+      <w:start w:val="1"/>
+      <w:numFmt w:val="bullet"/>
+      <w:lvlText w:val=""/>
+      <w:lvlJc w:val="left"/>
+      <w:pPr>
+        <w:ind w:left="4320" w:hanging="360"/>
+      </w:pPr>
+      <w:rPr>
+        <w:rFonts w:ascii="Wingdings" w:hAnsi="Wingdings" w:hint="default"/>
+      </w:rPr>
+    </w:lvl>
+    <w:lvl w:ilvl="6" w:tplc="04020001" w:tentative="1">
+      <w:start w:val="1"/>
+      <w:numFmt w:val="bullet"/>
+      <w:lvlText w:val=""/>
+      <w:lvlJc w:val="left"/>
+      <w:pPr>
+        <w:ind w:left="5040" w:hanging="360"/>
+      </w:pPr>
+      <w:rPr>
+        <w:rFonts w:ascii="Symbol" w:hAnsi="Symbol" w:hint="default"/>
+      </w:rPr>
+    </w:lvl>
+    <w:lvl w:ilvl="7" w:tplc="04020003" w:tentative="1">
+      <w:start w:val="1"/>
+      <w:numFmt w:val="bullet"/>
+      <w:lvlText w:val="o"/>
+      <w:lvlJc w:val="left"/>
+      <w:pPr>
+        <w:ind w:left="5760" w:hanging="360"/>
+      </w:pPr>
+      <w:rPr>
+        <w:rFonts w:ascii="Courier New" w:hAnsi="Courier New" w:cs="Courier New" w:hint="default"/>
+      </w:rPr>
+    </w:lvl>
+    <w:lvl w:ilvl="8" w:tplc="04020005" w:tentative="1">
+      <w:start w:val="1"/>
+      <w:numFmt w:val="bullet"/>
+      <w:lvlText w:val=""/>
+      <w:lvlJc w:val="left"/>
+      <w:pPr>
+        <w:ind w:left="6480" w:hanging="360"/>
+      </w:pPr>
+      <w:rPr>
+        <w:rFonts w:ascii="Wingdings" w:hAnsi="Wingdings" w:hint="default"/>
+      </w:rPr>
+    </w:lvl>
+  </w:abstractNum>
+  <w:abstractNum w:abstractNumId="3" w15:restartNumberingAfterBreak="0">
     <w:nsid w:val="61816141"/>
     <w:multiLevelType w:val="hybridMultilevel"/>
     <w:tmpl w:val="6FD497CE"/>
@@ -2500,11 +3293,133 @@
       </w:rPr>
     </w:lvl>
   </w:abstractNum>
+  <w:abstractNum w:abstractNumId="4" w15:restartNumberingAfterBreak="0">
+    <w:nsid w:val="74A94A4C"/>
+    <w:multiLevelType w:val="hybridMultilevel"/>
+    <w:tmpl w:val="0F8259EA"/>
+    <w:lvl w:ilvl="0" w:tplc="04020001">
+      <w:start w:val="1"/>
+      <w:numFmt w:val="bullet"/>
+      <w:lvlText w:val=""/>
+      <w:lvlJc w:val="left"/>
+      <w:pPr>
+        <w:ind w:left="720" w:hanging="360"/>
+      </w:pPr>
+      <w:rPr>
+        <w:rFonts w:ascii="Symbol" w:hAnsi="Symbol" w:hint="default"/>
+      </w:rPr>
+    </w:lvl>
+    <w:lvl w:ilvl="1" w:tplc="04020003">
+      <w:start w:val="1"/>
+      <w:numFmt w:val="bullet"/>
+      <w:lvlText w:val="o"/>
+      <w:lvlJc w:val="left"/>
+      <w:pPr>
+        <w:ind w:left="1440" w:hanging="360"/>
+      </w:pPr>
+      <w:rPr>
+        <w:rFonts w:ascii="Courier New" w:hAnsi="Courier New" w:cs="Courier New" w:hint="default"/>
+      </w:rPr>
+    </w:lvl>
+    <w:lvl w:ilvl="2" w:tplc="04020005" w:tentative="1">
+      <w:start w:val="1"/>
+      <w:numFmt w:val="bullet"/>
+      <w:lvlText w:val=""/>
+      <w:lvlJc w:val="left"/>
+      <w:pPr>
+        <w:ind w:left="2160" w:hanging="360"/>
+      </w:pPr>
+      <w:rPr>
+        <w:rFonts w:ascii="Wingdings" w:hAnsi="Wingdings" w:hint="default"/>
+      </w:rPr>
+    </w:lvl>
+    <w:lvl w:ilvl="3" w:tplc="04020001" w:tentative="1">
+      <w:start w:val="1"/>
+      <w:numFmt w:val="bullet"/>
+      <w:lvlText w:val=""/>
+      <w:lvlJc w:val="left"/>
+      <w:pPr>
+        <w:ind w:left="2880" w:hanging="360"/>
+      </w:pPr>
+      <w:rPr>
+        <w:rFonts w:ascii="Symbol" w:hAnsi="Symbol" w:hint="default"/>
+      </w:rPr>
+    </w:lvl>
+    <w:lvl w:ilvl="4" w:tplc="04020003" w:tentative="1">
+      <w:start w:val="1"/>
+      <w:numFmt w:val="bullet"/>
+      <w:lvlText w:val="o"/>
+      <w:lvlJc w:val="left"/>
+      <w:pPr>
+        <w:ind w:left="3600" w:hanging="360"/>
+      </w:pPr>
+      <w:rPr>
+        <w:rFonts w:ascii="Courier New" w:hAnsi="Courier New" w:cs="Courier New" w:hint="default"/>
+      </w:rPr>
+    </w:lvl>
+    <w:lvl w:ilvl="5" w:tplc="04020005" w:tentative="1">
+      <w:start w:val="1"/>
+      <w:numFmt w:val="bullet"/>
+      <w:lvlText w:val=""/>
+      <w:lvlJc w:val="left"/>
+      <w:pPr>
+        <w:ind w:left="4320" w:hanging="360"/>
+      </w:pPr>
+      <w:rPr>
+        <w:rFonts w:ascii="Wingdings" w:hAnsi="Wingdings" w:hint="default"/>
+      </w:rPr>
+    </w:lvl>
+    <w:lvl w:ilvl="6" w:tplc="04020001" w:tentative="1">
+      <w:start w:val="1"/>
+      <w:numFmt w:val="bullet"/>
+      <w:lvlText w:val=""/>
+      <w:lvlJc w:val="left"/>
+      <w:pPr>
+        <w:ind w:left="5040" w:hanging="360"/>
+      </w:pPr>
+      <w:rPr>
+        <w:rFonts w:ascii="Symbol" w:hAnsi="Symbol" w:hint="default"/>
+      </w:rPr>
+    </w:lvl>
+    <w:lvl w:ilvl="7" w:tplc="04020003" w:tentative="1">
+      <w:start w:val="1"/>
+      <w:numFmt w:val="bullet"/>
+      <w:lvlText w:val="o"/>
+      <w:lvlJc w:val="left"/>
+      <w:pPr>
+        <w:ind w:left="5760" w:hanging="360"/>
+      </w:pPr>
+      <w:rPr>
+        <w:rFonts w:ascii="Courier New" w:hAnsi="Courier New" w:cs="Courier New" w:hint="default"/>
+      </w:rPr>
+    </w:lvl>
+    <w:lvl w:ilvl="8" w:tplc="04020005" w:tentative="1">
+      <w:start w:val="1"/>
+      <w:numFmt w:val="bullet"/>
+      <w:lvlText w:val=""/>
+      <w:lvlJc w:val="left"/>
+      <w:pPr>
+        <w:ind w:left="6480" w:hanging="360"/>
+      </w:pPr>
+      <w:rPr>
+        <w:rFonts w:ascii="Wingdings" w:hAnsi="Wingdings" w:hint="default"/>
+      </w:rPr>
+    </w:lvl>
+  </w:abstractNum>
   <w:num w:numId="1">
+    <w:abstractNumId w:val="1"/>
+  </w:num>
+  <w:num w:numId="2">
+    <w:abstractNumId w:val="3"/>
+  </w:num>
+  <w:num w:numId="3">
+    <w:abstractNumId w:val="2"/>
+  </w:num>
+  <w:num w:numId="4">
     <w:abstractNumId w:val="0"/>
   </w:num>
-  <w:num w:numId="2">
-    <w:abstractNumId w:val="1"/>
+  <w:num w:numId="5">
+    <w:abstractNumId w:val="4"/>
   </w:num>
 </w:numbering>
 </file>
@@ -2988,11 +3903,11 @@
       <w:color w:val="000000" w:themeColor="text1"/>
     </w:rPr>
   </w:style>
-  <w:style w:type="paragraph" w:styleId="4">
+  <w:style w:type="paragraph" w:styleId="40">
     <w:name w:val="heading 4"/>
     <w:basedOn w:val="a"/>
     <w:next w:val="a"/>
-    <w:link w:val="40"/>
+    <w:link w:val="4"/>
     <w:uiPriority w:val="9"/>
     <w:semiHidden/>
     <w:unhideWhenUsed/>
@@ -3222,10 +4137,10 @@
       <w:color w:val="000000" w:themeColor="text1"/>
     </w:rPr>
   </w:style>
-  <w:style w:type="character" w:customStyle="1" w:styleId="40">
+  <w:style w:type="character" w:customStyle="1" w:styleId="4">
     <w:name w:val="Заглавие 4 Знак"/>
     <w:basedOn w:val="a0"/>
-    <w:link w:val="4"/>
+    <w:link w:val="40"/>
     <w:uiPriority w:val="9"/>
     <w:semiHidden/>
     <w:rsid w:val="00125966"/>

</xml_diff>

<commit_message>
add erp diagram, modify sql script
</commit_message>
<xml_diff>
--- a/docs/62121-62151-62167-bookhub-implementation.docx
+++ b/docs/62121-62151-62167-bookhub-implementation.docx
@@ -1989,8 +1989,16 @@
         <w:rPr>
           <w:lang w:val="en-US"/>
         </w:rPr>
-        <w:t xml:space="preserve"> допълни</w:t>
-      </w:r>
+        <w:t xml:space="preserve"> </w:t>
+      </w:r>
+      <w:proofErr w:type="spellStart"/>
+      <w:r>
+        <w:rPr>
+          <w:lang w:val="en-US"/>
+        </w:rPr>
+        <w:t>допълни</w:t>
+      </w:r>
+      <w:proofErr w:type="spellEnd"/>
       <w:r>
         <w:t>)</w:t>
       </w:r>
@@ -2346,20 +2354,7 @@
         <w:t>интерфейс на сървъра, сървърно пр</w:t>
       </w:r>
       <w:r>
-        <w:t xml:space="preserve">иложение и клиентско приложение, като клиентът и сървърът зависят от </w:t>
-      </w:r>
-      <w:r>
-        <w:t>интерфейс</w:t>
-      </w:r>
-      <w:r>
-        <w:t>а</w:t>
-      </w:r>
-      <w:r>
-        <w:t xml:space="preserve"> на сървъра</w:t>
-      </w:r>
-      <w:bookmarkStart w:id="5" w:name="_GoBack"/>
-      <w:r>
-        <w:t>.</w:t>
+        <w:t>иложение и клиентско приложение, като клиентът и сървърът зависят от интерфейса на сървъра.</w:t>
       </w:r>
       <w:r>
         <w:pict>
@@ -2382,7 +2377,7 @@
             <v:path o:extrusionok="f" gradientshapeok="t" o:connecttype="rect"/>
             <o:lock v:ext="edit" aspectratio="t"/>
           </v:shapetype>
-          <v:shape id="_x0000_i1025" type="#_x0000_t75" style="width:453.6pt;height:31.8pt">
+          <v:shape id="_x0000_i1025" type="#_x0000_t75" style="width:453.6pt;height:31.55pt">
             <v:imagedata r:id="rId8" o:title="bookhub-3-tier-architecture"/>
           </v:shape>
         </w:pict>
@@ -2420,7 +2415,6 @@
         <w:t>.</w:t>
       </w:r>
     </w:p>
-    <w:bookmarkEnd w:id="5"/>
     <w:p>
       <w:pPr>
         <w:pStyle w:val="a9"/>
@@ -2448,31 +2442,99 @@
       <w:pPr>
         <w:pStyle w:val="1"/>
       </w:pPr>
-      <w:bookmarkStart w:id="6" w:name="_Toc374967433"/>
+      <w:bookmarkStart w:id="5" w:name="_Toc374967433"/>
       <w:r>
         <w:lastRenderedPageBreak/>
         <w:t>Реализация на базата от данни</w:t>
       </w:r>
-      <w:bookmarkEnd w:id="6"/>
+      <w:bookmarkEnd w:id="5"/>
       <w:r>
         <w:t xml:space="preserve"> </w:t>
       </w:r>
     </w:p>
     <w:p>
       <w:pPr>
-        <w:rPr>
-          <w:i/>
-        </w:rPr>
-      </w:pPr>
-      <w:r>
-        <w:rPr>
-          <w:i/>
-        </w:rPr>
-        <w:t>Опишете типа и структурата на базата от данни, ако има такава.</w:t>
-      </w:r>
-    </w:p>
-    <w:p>
-      <w:pPr>
+        <w:ind w:firstLine="432"/>
+      </w:pPr>
+      <w:r>
+        <w:t>Базата данни, която се използва в системата е релационна база данни. В нея има три таблици, които са описани на следната диаграма.</w:t>
+      </w:r>
+    </w:p>
+    <w:p>
+      <w:r>
+        <w:pict>
+          <v:shape id="_x0000_i1026" type="#_x0000_t75" style="width:508.45pt;height:192.2pt">
+            <v:imagedata r:id="rId10" o:title="bookhub-db-erp"/>
+          </v:shape>
+        </w:pict>
+      </w:r>
+    </w:p>
+    <w:p/>
+    <w:p>
+      <w:r>
+        <w:tab/>
+        <w:t xml:space="preserve">Таблицата </w:t>
+      </w:r>
+      <w:r>
+        <w:rPr>
+          <w:lang w:val="en-US"/>
+        </w:rPr>
+        <w:t xml:space="preserve">“user” </w:t>
+      </w:r>
+      <w:r>
+        <w:t xml:space="preserve">представя данните на обикновения потребител – неготово потребителско име и парола. Първичният ключът на таблицата е  потребителското име,  тъй като то трябва да е уникално за всеки потребител. </w:t>
+      </w:r>
+    </w:p>
+    <w:p>
+      <w:pPr>
+        <w:ind w:firstLine="432"/>
+        <w:rPr>
+          <w:lang w:val="en-US"/>
+        </w:rPr>
+      </w:pPr>
+      <w:r>
+        <w:t xml:space="preserve">Таблицата </w:t>
+      </w:r>
+      <w:r>
+        <w:rPr>
+          <w:lang w:val="en-US"/>
+        </w:rPr>
+        <w:t>“book”</w:t>
+      </w:r>
+      <w:r>
+        <w:t xml:space="preserve"> представлява данните за книгите, като заглавието на книгата,  нейният автор, издател и т.н. Първичният ключ на таблицата е </w:t>
+      </w:r>
+      <w:r>
+        <w:rPr>
+          <w:lang w:val="en-US"/>
+        </w:rPr>
+        <w:t>id</w:t>
+      </w:r>
+      <w:r>
+        <w:t xml:space="preserve"> - уникален идентификатор, който е част от детайлите за книгата, върнати  от </w:t>
+      </w:r>
+      <w:r>
+        <w:rPr>
+          <w:lang w:val="en-US"/>
+        </w:rPr>
+        <w:t>API</w:t>
+      </w:r>
+      <w:r>
+        <w:t xml:space="preserve">-то на </w:t>
+      </w:r>
+      <w:r>
+        <w:rPr>
+          <w:lang w:val="en-US"/>
+        </w:rPr>
+        <w:t>Google Books.</w:t>
+      </w:r>
+    </w:p>
+    <w:p/>
+    <w:p>
+      <w:pPr>
+        <w:rPr>
+          <w:lang w:val="en-US"/>
+        </w:rPr>
         <w:sectPr>
           <w:pgSz w:w="11906" w:h="16838"/>
           <w:pgMar w:top="1417" w:right="1417" w:bottom="1417" w:left="1417" w:header="708" w:footer="708" w:gutter="0"/>
@@ -2480,6 +2542,17 @@
           <w:docGrid w:linePitch="360"/>
         </w:sectPr>
       </w:pPr>
+      <w:r>
+        <w:t xml:space="preserve">Таблицата </w:t>
+      </w:r>
+      <w:r>
+        <w:rPr>
+          <w:lang w:val="en-US"/>
+        </w:rPr>
+        <w:t xml:space="preserve"> “preference”</w:t>
+      </w:r>
+      <w:bookmarkStart w:id="6" w:name="_GoBack"/>
+      <w:bookmarkEnd w:id="6"/>
     </w:p>
     <w:p>
       <w:pPr>
@@ -2682,7 +2755,7 @@
     </w:p>
     <w:p/>
     <w:sectPr>
-      <w:footerReference w:type="default" r:id="rId10"/>
+      <w:footerReference w:type="default" r:id="rId11"/>
       <w:pgSz w:w="11906" w:h="16838"/>
       <w:pgMar w:top="1417" w:right="1417" w:bottom="1417" w:left="1417" w:header="708" w:footer="708" w:gutter="0"/>
       <w:cols w:space="708"/>
@@ -2763,7 +2836,7 @@
           <w:rPr>
             <w:noProof/>
           </w:rPr>
-          <w:t>10</w:t>
+          <w:t>6</w:t>
         </w:r>
         <w:r>
           <w:rPr>
@@ -2865,7 +2938,6 @@
     <w:lvl w:ilvl="0" w:tplc="2070AEB6">
       <w:start w:val="1"/>
       <w:numFmt w:val="decimal"/>
-      <w:pStyle w:val="4"/>
       <w:lvlText w:val="%1."/>
       <w:lvlJc w:val="left"/>
       <w:pPr>
@@ -3009,7 +3081,7 @@
     <w:lvl w:ilvl="3">
       <w:start w:val="1"/>
       <w:numFmt w:val="decimal"/>
-      <w:pStyle w:val="40"/>
+      <w:pStyle w:val="4"/>
       <w:lvlText w:val="%1.%2.%3.%4"/>
       <w:lvlJc w:val="left"/>
       <w:pPr>
@@ -3903,11 +3975,11 @@
       <w:color w:val="000000" w:themeColor="text1"/>
     </w:rPr>
   </w:style>
-  <w:style w:type="paragraph" w:styleId="40">
+  <w:style w:type="paragraph" w:styleId="4">
     <w:name w:val="heading 4"/>
     <w:basedOn w:val="a"/>
     <w:next w:val="a"/>
-    <w:link w:val="4"/>
+    <w:link w:val="40"/>
     <w:uiPriority w:val="9"/>
     <w:semiHidden/>
     <w:unhideWhenUsed/>
@@ -4137,10 +4209,10 @@
       <w:color w:val="000000" w:themeColor="text1"/>
     </w:rPr>
   </w:style>
-  <w:style w:type="character" w:customStyle="1" w:styleId="4">
+  <w:style w:type="character" w:customStyle="1" w:styleId="40">
     <w:name w:val="Заглавие 4 Знак"/>
     <w:basedOn w:val="a0"/>
-    <w:link w:val="40"/>
+    <w:link w:val="4"/>
     <w:uiPriority w:val="9"/>
     <w:semiHidden/>
     <w:rsid w:val="00125966"/>
@@ -4475,6 +4547,109 @@
         <w:shd w:val="clear" w:color="auto" w:fill="F2F2F2" w:themeFill="background1" w:themeFillShade="F2"/>
       </w:tcPr>
     </w:tblStylePr>
+  </w:style>
+  <w:style w:type="paragraph" w:styleId="aa">
+    <w:name w:val="Title"/>
+    <w:basedOn w:val="a"/>
+    <w:next w:val="a"/>
+    <w:link w:val="ab"/>
+    <w:uiPriority w:val="10"/>
+    <w:qFormat/>
+    <w:rsid w:val="000632FA"/>
+    <w:pPr>
+      <w:spacing w:after="0" w:line="240" w:lineRule="auto"/>
+      <w:contextualSpacing/>
+    </w:pPr>
+    <w:rPr>
+      <w:rFonts w:asciiTheme="majorHAnsi" w:eastAsiaTheme="majorEastAsia" w:hAnsiTheme="majorHAnsi" w:cstheme="majorBidi"/>
+      <w:spacing w:val="-10"/>
+      <w:kern w:val="28"/>
+      <w:sz w:val="56"/>
+      <w:szCs w:val="56"/>
+    </w:rPr>
+  </w:style>
+  <w:style w:type="character" w:customStyle="1" w:styleId="ab">
+    <w:name w:val="Заглавие Знак"/>
+    <w:basedOn w:val="a0"/>
+    <w:link w:val="aa"/>
+    <w:uiPriority w:val="10"/>
+    <w:rsid w:val="000632FA"/>
+    <w:rPr>
+      <w:rFonts w:asciiTheme="majorHAnsi" w:eastAsiaTheme="majorEastAsia" w:hAnsiTheme="majorHAnsi" w:cstheme="majorBidi"/>
+      <w:spacing w:val="-10"/>
+      <w:kern w:val="28"/>
+      <w:sz w:val="56"/>
+      <w:szCs w:val="56"/>
+    </w:rPr>
+  </w:style>
+  <w:style w:type="paragraph" w:styleId="ac">
+    <w:name w:val="Body Text"/>
+    <w:basedOn w:val="a"/>
+    <w:link w:val="ad"/>
+    <w:uiPriority w:val="99"/>
+    <w:unhideWhenUsed/>
+    <w:rsid w:val="000632FA"/>
+    <w:pPr>
+      <w:spacing w:after="120"/>
+    </w:pPr>
+  </w:style>
+  <w:style w:type="character" w:customStyle="1" w:styleId="ad">
+    <w:name w:val="Основен текст Знак"/>
+    <w:basedOn w:val="a0"/>
+    <w:link w:val="ac"/>
+    <w:uiPriority w:val="99"/>
+    <w:rsid w:val="000632FA"/>
+  </w:style>
+  <w:style w:type="paragraph" w:styleId="ae">
+    <w:name w:val="Subtitle"/>
+    <w:basedOn w:val="a"/>
+    <w:next w:val="a"/>
+    <w:link w:val="af"/>
+    <w:uiPriority w:val="11"/>
+    <w:qFormat/>
+    <w:rsid w:val="000632FA"/>
+    <w:pPr>
+      <w:numPr>
+        <w:ilvl w:val="1"/>
+      </w:numPr>
+      <w:spacing w:after="160"/>
+    </w:pPr>
+    <w:rPr>
+      <w:rFonts w:eastAsiaTheme="minorEastAsia"/>
+      <w:color w:val="5A5A5A" w:themeColor="text1" w:themeTint="A5"/>
+      <w:spacing w:val="15"/>
+    </w:rPr>
+  </w:style>
+  <w:style w:type="character" w:customStyle="1" w:styleId="af">
+    <w:name w:val="Подзаглавие Знак"/>
+    <w:basedOn w:val="a0"/>
+    <w:link w:val="ae"/>
+    <w:uiPriority w:val="11"/>
+    <w:rsid w:val="000632FA"/>
+    <w:rPr>
+      <w:rFonts w:eastAsiaTheme="minorEastAsia"/>
+      <w:color w:val="5A5A5A" w:themeColor="text1" w:themeTint="A5"/>
+      <w:spacing w:val="15"/>
+    </w:rPr>
+  </w:style>
+  <w:style w:type="paragraph" w:styleId="af0">
+    <w:name w:val="Body Text First Indent"/>
+    <w:basedOn w:val="ac"/>
+    <w:link w:val="af1"/>
+    <w:uiPriority w:val="99"/>
+    <w:unhideWhenUsed/>
+    <w:rsid w:val="000632FA"/>
+    <w:pPr>
+      <w:spacing w:after="200"/>
+      <w:ind w:firstLine="360"/>
+    </w:pPr>
+  </w:style>
+  <w:style w:type="character" w:customStyle="1" w:styleId="af1">
+    <w:name w:val="Основен текст отстъп първи ред Знак"/>
+    <w:basedOn w:val="ad"/>
+    <w:link w:val="af0"/>
+    <w:uiPriority w:val="99"/>
+    <w:rsid w:val="000632FA"/>
   </w:style>
 </w:styles>
 </file>

</xml_diff>

<commit_message>
work on doc for implementation
</commit_message>
<xml_diff>
--- a/docs/62121-62151-62167-bookhub-implementation.docx
+++ b/docs/62121-62151-62167-bookhub-implementation.docx
@@ -1030,7 +1030,7 @@
                 <w:noProof/>
                 <w:webHidden/>
               </w:rPr>
-              <w:t>4</w:t>
+              <w:t>3</w:t>
             </w:r>
             <w:r>
               <w:rPr>
@@ -1116,7 +1116,7 @@
                 <w:noProof/>
                 <w:webHidden/>
               </w:rPr>
-              <w:t>5</w:t>
+              <w:t>4</w:t>
             </w:r>
             <w:r>
               <w:rPr>
@@ -1202,7 +1202,7 @@
                 <w:noProof/>
                 <w:webHidden/>
               </w:rPr>
-              <w:t>6</w:t>
+              <w:t>5</w:t>
             </w:r>
             <w:r>
               <w:rPr>
@@ -1288,7 +1288,7 @@
                 <w:noProof/>
                 <w:webHidden/>
               </w:rPr>
-              <w:t>7</w:t>
+              <w:t>5</w:t>
             </w:r>
             <w:r>
               <w:rPr>
@@ -1374,7 +1374,7 @@
                 <w:noProof/>
                 <w:webHidden/>
               </w:rPr>
-              <w:t>8</w:t>
+              <w:t>5</w:t>
             </w:r>
             <w:r>
               <w:rPr>
@@ -1460,7 +1460,7 @@
                 <w:noProof/>
                 <w:webHidden/>
               </w:rPr>
-              <w:t>9</w:t>
+              <w:t>5</w:t>
             </w:r>
             <w:r>
               <w:rPr>
@@ -1546,7 +1546,7 @@
                 <w:noProof/>
                 <w:webHidden/>
               </w:rPr>
-              <w:t>10</w:t>
+              <w:t>5</w:t>
             </w:r>
             <w:r>
               <w:rPr>
@@ -1650,17 +1650,21 @@
         <w:rPr>
           <w:i/>
         </w:rPr>
-        <w:t>Дефинирайте всички термини, понятия и акроними, използвани в документа.</w:t>
-      </w:r>
-    </w:p>
-    <w:p/>
-    <w:p/>
-    <w:p>
-      <w:pPr>
-        <w:jc w:val="left"/>
-      </w:pPr>
-      <w:r>
-        <w:br w:type="page"/>
+        <w:t xml:space="preserve">Дефинирайте всички термини, понятия и </w:t>
+      </w:r>
+      <w:proofErr w:type="spellStart"/>
+      <w:r>
+        <w:rPr>
+          <w:i/>
+        </w:rPr>
+        <w:t>акроними</w:t>
+      </w:r>
+      <w:proofErr w:type="spellEnd"/>
+      <w:r>
+        <w:rPr>
+          <w:i/>
+        </w:rPr>
+        <w:t>, използвани в документа.</w:t>
       </w:r>
     </w:p>
     <w:p>
@@ -1669,7 +1673,6 @@
       </w:pPr>
       <w:bookmarkStart w:id="4" w:name="_Toc374967432"/>
       <w:r>
-        <w:lastRenderedPageBreak/>
         <w:t>Използвани технологии</w:t>
       </w:r>
       <w:bookmarkEnd w:id="4"/>
@@ -1704,7 +1707,7 @@
       <w:pPr>
         <w:pStyle w:val="a9"/>
         <w:numPr>
-          <w:ilvl w:val="0"/>
+          <w:ilvl w:val="1"/>
           <w:numId w:val="3"/>
         </w:numPr>
       </w:pPr>
@@ -1712,7 +1715,19 @@
         <w:rPr>
           <w:lang w:val="en-US"/>
         </w:rPr>
-        <w:t>Java RMI</w:t>
+        <w:t>Java</w:t>
+      </w:r>
+      <w:r>
+        <w:rPr>
+          <w:lang w:val="en-US"/>
+        </w:rPr>
+        <w:t xml:space="preserve"> </w:t>
+      </w:r>
+      <w:r>
+        <w:rPr>
+          <w:lang w:val="en-US"/>
+        </w:rPr>
+        <w:t>RMI</w:t>
       </w:r>
     </w:p>
     <w:p>
@@ -1930,6 +1945,9 @@
     <w:p>
       <w:pPr>
         <w:ind w:firstLine="360"/>
+        <w:rPr>
+          <w:lang w:val="en-US"/>
+        </w:rPr>
       </w:pPr>
       <w:r>
         <w:t xml:space="preserve">За комуникацията между сървърното и клиентското приложение използваме протокола </w:t>
@@ -1944,167 +1962,144 @@
         <w:t xml:space="preserve">. </w:t>
       </w:r>
       <w:r>
-        <w:t xml:space="preserve">Клиентско приложение </w:t>
-      </w:r>
-      <w:r>
-        <w:t xml:space="preserve">извършва </w:t>
-      </w:r>
-      <w:r>
-        <w:t xml:space="preserve">заявки към сървъра </w:t>
-      </w:r>
-      <w:r>
-        <w:t>чрез интерфейса на сървъра</w:t>
-      </w:r>
-      <w:r>
-        <w:rPr>
-          <w:lang w:val="en-US"/>
-        </w:rPr>
-        <w:t>.(</w:t>
+        <w:rPr>
+          <w:lang w:val="en-US"/>
+        </w:rPr>
+        <w:t xml:space="preserve">RMI </w:t>
+      </w:r>
+      <w:r>
+        <w:t xml:space="preserve">беше избран като подход за реализирането на клиент-сървър </w:t>
+      </w:r>
+      <w:r>
+        <w:t xml:space="preserve">комуникацията, тъй като има вградена поддръжка за конкурентно свързване и комуникиране с множество клиенти по сигурен начин. </w:t>
+      </w:r>
+      <w:r>
+        <w:t>Факта, че т</w:t>
+      </w:r>
+      <w:r>
+        <w:t xml:space="preserve">ова свойство </w:t>
+      </w:r>
+      <w:r>
+        <w:t xml:space="preserve">може да се използва наготово </w:t>
+      </w:r>
+      <w:r>
+        <w:t xml:space="preserve">е огромно предимство пред варианта да се използват </w:t>
       </w:r>
       <w:proofErr w:type="spellStart"/>
-      <w:proofErr w:type="gramStart"/>
-      <w:r>
-        <w:rPr>
-          <w:lang w:val="en-US"/>
-        </w:rPr>
-        <w:t>да</w:t>
+      <w:r>
+        <w:t>сокети</w:t>
       </w:r>
       <w:proofErr w:type="spellEnd"/>
-      <w:proofErr w:type="gramEnd"/>
-      <w:r>
-        <w:rPr>
-          <w:lang w:val="en-US"/>
-        </w:rPr>
+      <w:r>
+        <w:t xml:space="preserve"> и ръчна синхронизация на клиентите.</w:t>
+      </w:r>
+    </w:p>
+    <w:p>
+      <w:pPr>
+        <w:ind w:firstLine="360"/>
+      </w:pPr>
+      <w:r>
+        <w:t>Двете приложения имат графичен потребителски интерфейс, реализиран чрез</w:t>
+      </w:r>
+      <w:r>
+        <w:t xml:space="preserve"> софтуерната платформа</w:t>
+      </w:r>
+      <w:r>
         <w:t xml:space="preserve"> </w:t>
       </w:r>
-      <w:proofErr w:type="spellStart"/>
-      <w:r>
-        <w:rPr>
-          <w:lang w:val="en-US"/>
-        </w:rPr>
-        <w:t>се</w:t>
-      </w:r>
-      <w:proofErr w:type="spellEnd"/>
-      <w:r>
-        <w:rPr>
-          <w:lang w:val="en-US"/>
-        </w:rPr>
+      <w:r>
+        <w:rPr>
+          <w:lang w:val="en-US"/>
+        </w:rPr>
+        <w:t>JavaFX</w:t>
+      </w:r>
+      <w:r>
+        <w:t xml:space="preserve">. Изборът на </w:t>
+      </w:r>
+      <w:r>
+        <w:rPr>
+          <w:lang w:val="en-US"/>
+        </w:rPr>
+        <w:t xml:space="preserve">JavaFX </w:t>
+      </w:r>
+      <w:r>
+        <w:t xml:space="preserve">пред вградената библиотека </w:t>
+      </w:r>
+      <w:r>
+        <w:rPr>
+          <w:lang w:val="en-US"/>
+        </w:rPr>
+        <w:t xml:space="preserve">Swing </w:t>
+      </w:r>
+      <w:r>
+        <w:t xml:space="preserve">беше провокиран от по-голямата гъвкавост на </w:t>
+      </w:r>
+      <w:r>
+        <w:rPr>
+          <w:lang w:val="en-US"/>
+        </w:rPr>
+        <w:t>JavaFX</w:t>
+      </w:r>
+      <w:r>
+        <w:t xml:space="preserve">, богатият избор от готови графични компоненти, както и наличието на инструменти, които улесняват разработката като </w:t>
+      </w:r>
+      <w:r>
+        <w:rPr>
+          <w:lang w:val="en-US"/>
+        </w:rPr>
+        <w:t>SceneBuilder.</w:t>
+      </w:r>
+      <w:r>
+        <w:t xml:space="preserve"> Най-голямото предимство на </w:t>
+      </w:r>
+      <w:r>
+        <w:rPr>
+          <w:lang w:val="en-US"/>
+        </w:rPr>
+        <w:t xml:space="preserve">JavaFX е и факта, че в същността си </w:t>
+      </w:r>
+      <w:r>
+        <w:t xml:space="preserve">налага </w:t>
+      </w:r>
+      <w:r>
+        <w:rPr>
+          <w:lang w:val="en-US"/>
+        </w:rPr>
+        <w:t>Model-view controller(MVC)</w:t>
+      </w:r>
+      <w:r>
         <w:t xml:space="preserve"> </w:t>
       </w:r>
-      <w:proofErr w:type="spellStart"/>
-      <w:r>
-        <w:rPr>
-          <w:lang w:val="en-US"/>
-        </w:rPr>
-        <w:t>допълни</w:t>
-      </w:r>
-      <w:proofErr w:type="spellEnd"/>
-      <w:r>
-        <w:t>)</w:t>
-      </w:r>
-    </w:p>
-    <w:p>
-      <w:pPr>
-        <w:ind w:firstLine="360"/>
-      </w:pPr>
-      <w:r>
-        <w:t>Двете приложения имат графичен потребителски интерфейс, реализиран чрез</w:t>
-      </w:r>
-      <w:r>
-        <w:t xml:space="preserve"> софтуерната платформа</w:t>
+      <w:r>
+        <w:t>архитектурата</w:t>
+      </w:r>
+      <w:r>
+        <w:t xml:space="preserve">, която е отразена в структурата на класовете – </w:t>
+      </w:r>
+      <w:r>
+        <w:rPr>
+          <w:lang w:val="en-US"/>
+        </w:rPr>
+        <w:t>view-</w:t>
+      </w:r>
+      <w:r>
+        <w:t xml:space="preserve">компонентът </w:t>
+      </w:r>
+      <w:r>
+        <w:t xml:space="preserve">се представя чрез отделни </w:t>
+      </w:r>
+      <w:r>
+        <w:rPr>
+          <w:lang w:val="en-US"/>
+        </w:rPr>
+        <w:t>.fxml</w:t>
       </w:r>
       <w:r>
         <w:t xml:space="preserve"> </w:t>
       </w:r>
       <w:r>
-        <w:rPr>
-          <w:lang w:val="en-US"/>
-        </w:rPr>
-        <w:t>JavaFX</w:t>
-      </w:r>
-      <w:r>
-        <w:t xml:space="preserve">. Изборът на </w:t>
-      </w:r>
-      <w:r>
-        <w:rPr>
-          <w:lang w:val="en-US"/>
-        </w:rPr>
-        <w:t xml:space="preserve">JavaFX </w:t>
-      </w:r>
-      <w:r>
-        <w:t xml:space="preserve">пред вградената библиотека </w:t>
-      </w:r>
-      <w:r>
-        <w:rPr>
-          <w:lang w:val="en-US"/>
-        </w:rPr>
-        <w:t xml:space="preserve">Swing </w:t>
-      </w:r>
-      <w:r>
-        <w:t xml:space="preserve">беше провокиран от по-голямата гъвкавост на </w:t>
-      </w:r>
-      <w:r>
-        <w:rPr>
-          <w:lang w:val="en-US"/>
-        </w:rPr>
-        <w:t>JavaFX</w:t>
-      </w:r>
-      <w:r>
-        <w:t xml:space="preserve">, богатият избор от готови графични компоненти, както и наличието на инструменти, които улесняват разработката като </w:t>
-      </w:r>
-      <w:r>
-        <w:rPr>
-          <w:lang w:val="en-US"/>
-        </w:rPr>
-        <w:t>SceneBuilder.</w:t>
-      </w:r>
-      <w:r>
-        <w:t xml:space="preserve"> Най-голямото предимство на </w:t>
-      </w:r>
-      <w:r>
-        <w:rPr>
-          <w:lang w:val="en-US"/>
-        </w:rPr>
-        <w:t xml:space="preserve">JavaFX е и факта, че в същността си </w:t>
-      </w:r>
-      <w:r>
-        <w:t xml:space="preserve">налага </w:t>
-      </w:r>
-      <w:r>
-        <w:rPr>
-          <w:lang w:val="en-US"/>
-        </w:rPr>
-        <w:t>Model-view controller(MVC)</w:t>
-      </w:r>
-      <w:r>
-        <w:t xml:space="preserve"> </w:t>
-      </w:r>
-      <w:r>
-        <w:t>архитектурата</w:t>
-      </w:r>
-      <w:r>
-        <w:t xml:space="preserve">, която е отразена в структурата на класовете – </w:t>
-      </w:r>
-      <w:r>
-        <w:rPr>
-          <w:lang w:val="en-US"/>
-        </w:rPr>
-        <w:t>view-</w:t>
-      </w:r>
-      <w:r>
-        <w:t xml:space="preserve">компонентът </w:t>
-      </w:r>
-      <w:r>
-        <w:t xml:space="preserve">се представя чрез отделни </w:t>
-      </w:r>
-      <w:r>
-        <w:rPr>
-          <w:lang w:val="en-US"/>
-        </w:rPr>
-        <w:t>.fxml</w:t>
-      </w:r>
-      <w:r>
-        <w:t xml:space="preserve"> файлове, които имат подобна структура на </w:t>
+        <w:lastRenderedPageBreak/>
+        <w:t xml:space="preserve">файлове, които имат подобна структура на </w:t>
       </w:r>
       <w:r>
         <w:rPr>
@@ -2318,11 +2313,7 @@
         <w:t xml:space="preserve">Gradle </w:t>
       </w:r>
       <w:r>
-        <w:t xml:space="preserve">има възможност за дефиниране на конкретни стъпки на процеса на </w:t>
-      </w:r>
-      <w:r>
-        <w:lastRenderedPageBreak/>
-        <w:t xml:space="preserve">компилиране, откъде точно да се набавят </w:t>
+        <w:t xml:space="preserve">има възможност за дефиниране на конкретни стъпки на процеса на компилиране, откъде точно да се набавят </w:t>
       </w:r>
       <w:r>
         <w:t xml:space="preserve">компонентите и каква версия да се използва, както и възможност за създаване на вложени проекти, като именно тази характеристика беше особено удобна за това приложение. </w:t>
@@ -2377,13 +2368,18 @@
             <v:path o:extrusionok="f" gradientshapeok="t" o:connecttype="rect"/>
             <o:lock v:ext="edit" aspectratio="t"/>
           </v:shapetype>
-          <v:shape id="_x0000_i1025" type="#_x0000_t75" style="width:453.6pt;height:31.55pt">
+          <v:shape id="_x0000_i1025" type="#_x0000_t75" style="width:453.4pt;height:31.85pt">
             <v:imagedata r:id="rId8" o:title="bookhub-3-tier-architecture"/>
           </v:shape>
         </w:pict>
       </w:r>
     </w:p>
     <w:p>
+      <w:pPr>
+        <w:rPr>
+          <w:lang w:val="en-US"/>
+        </w:rPr>
+      </w:pPr>
       <w:r>
         <w:rPr>
           <w:lang w:val="en-US"/>
@@ -2414,62 +2410,49 @@
         </w:rPr>
         <w:t>.</w:t>
       </w:r>
-    </w:p>
-    <w:p>
-      <w:pPr>
-        <w:pStyle w:val="a9"/>
-        <w:rPr>
-          <w:lang w:val="en-US"/>
-        </w:rPr>
-      </w:pPr>
-    </w:p>
-    <w:p>
-      <w:pPr>
-        <w:pStyle w:val="a9"/>
-        <w:rPr>
-          <w:lang w:val="en-US"/>
-        </w:rPr>
-        <w:sectPr>
-          <w:footerReference w:type="default" r:id="rId9"/>
-          <w:pgSz w:w="11906" w:h="16838"/>
-          <w:pgMar w:top="1417" w:right="1417" w:bottom="1417" w:left="1417" w:header="708" w:footer="708" w:gutter="0"/>
-          <w:cols w:space="708"/>
-          <w:docGrid w:linePitch="360"/>
-        </w:sectPr>
-      </w:pPr>
+      <w:bookmarkStart w:id="5" w:name="_Toc374967433"/>
     </w:p>
     <w:p>
       <w:pPr>
         <w:pStyle w:val="1"/>
-      </w:pPr>
-      <w:bookmarkStart w:id="5" w:name="_Toc374967433"/>
+        <w:numPr>
+          <w:ilvl w:val="0"/>
+          <w:numId w:val="0"/>
+        </w:numPr>
+        <w:ind w:left="432" w:hanging="432"/>
+      </w:pPr>
+      <w:r>
+        <w:t>4.</w:t>
+      </w:r>
+      <w:r>
+        <w:t xml:space="preserve"> </w:t>
+      </w:r>
+      <w:r>
+        <w:t>Реализация на базата от данни</w:t>
+      </w:r>
+      <w:bookmarkEnd w:id="5"/>
+      <w:r>
+        <w:t xml:space="preserve"> </w:t>
+      </w:r>
+    </w:p>
+    <w:p>
+      <w:pPr>
+        <w:ind w:firstLine="432"/>
+      </w:pPr>
+      <w:r>
+        <w:t>Базата данни, която се използва в системата е релационна база данни. В нея има три таблици, които са описани на следната диаграма.</w:t>
+      </w:r>
+    </w:p>
+    <w:p>
       <w:r>
         <w:lastRenderedPageBreak/>
-        <w:t>Реализация на базата от данни</w:t>
-      </w:r>
-      <w:bookmarkEnd w:id="5"/>
-      <w:r>
-        <w:t xml:space="preserve"> </w:t>
-      </w:r>
-    </w:p>
-    <w:p>
-      <w:pPr>
-        <w:ind w:firstLine="432"/>
-      </w:pPr>
-      <w:r>
-        <w:t>Базата данни, която се използва в системата е релационна база данни. В нея има три таблици, които са описани на следната диаграма.</w:t>
-      </w:r>
-    </w:p>
-    <w:p>
-      <w:r>
         <w:pict>
-          <v:shape id="_x0000_i1026" type="#_x0000_t75" style="width:508.45pt;height:192.2pt">
-            <v:imagedata r:id="rId10" o:title="bookhub-db-erp"/>
+          <v:shape id="_x0000_i1026" type="#_x0000_t75" style="width:508.7pt;height:185.75pt">
+            <v:imagedata r:id="rId9" o:title="bookhub-db-erp"/>
           </v:shape>
         </w:pict>
       </w:r>
     </w:p>
-    <w:p/>
     <w:p>
       <w:r>
         <w:tab/>
@@ -2529,41 +2512,105 @@
         <w:t>Google Books.</w:t>
       </w:r>
     </w:p>
+    <w:p>
+      <w:pPr>
+        <w:ind w:firstLine="432"/>
+      </w:pPr>
+      <w:r>
+        <w:t xml:space="preserve">Таблицата </w:t>
+      </w:r>
+      <w:r>
+        <w:rPr>
+          <w:lang w:val="en-US"/>
+        </w:rPr>
+        <w:t xml:space="preserve"> “preference”</w:t>
+      </w:r>
+      <w:r>
+        <w:t xml:space="preserve"> осъществява функционалността потребител  да добавя книга към своя колекция. Първичният ключ на таблицата се състои от потребителското име и </w:t>
+      </w:r>
+      <w:r>
+        <w:rPr>
+          <w:lang w:val="en-US"/>
+        </w:rPr>
+        <w:t>id-</w:t>
+      </w:r>
+      <w:r>
+        <w:t>то на книгата.   В таблицата има изброим тип, който представлява вида на колекцията – „любими“, „желая да прочета“, „прочетени“, „</w:t>
+      </w:r>
+      <w:r>
+        <w:t xml:space="preserve">в </w:t>
+      </w:r>
+      <w:r>
+        <w:t>момента</w:t>
+      </w:r>
+      <w:r>
+        <w:t xml:space="preserve"> се четат</w:t>
+      </w:r>
+      <w:r>
+        <w:t>“.</w:t>
+      </w:r>
+    </w:p>
     <w:p/>
     <w:p>
       <w:pPr>
-        <w:rPr>
-          <w:lang w:val="en-US"/>
-        </w:rPr>
-        <w:sectPr>
-          <w:pgSz w:w="11906" w:h="16838"/>
-          <w:pgMar w:top="1417" w:right="1417" w:bottom="1417" w:left="1417" w:header="708" w:footer="708" w:gutter="0"/>
-          <w:cols w:space="708"/>
-          <w:docGrid w:linePitch="360"/>
-        </w:sectPr>
-      </w:pPr>
-      <w:r>
-        <w:t xml:space="preserve">Таблицата </w:t>
-      </w:r>
-      <w:r>
-        <w:rPr>
-          <w:lang w:val="en-US"/>
-        </w:rPr>
-        <w:t xml:space="preserve"> “preference”</w:t>
-      </w:r>
-      <w:bookmarkStart w:id="6" w:name="_GoBack"/>
+        <w:pStyle w:val="1"/>
+      </w:pPr>
+      <w:bookmarkStart w:id="6" w:name="_Toc374967434"/>
+      <w:r>
+        <w:t>Реализация на бизнес логиката</w:t>
+      </w:r>
       <w:bookmarkEnd w:id="6"/>
     </w:p>
     <w:p>
       <w:pPr>
+        <w:rPr>
+          <w:i/>
+        </w:rPr>
+      </w:pPr>
+      <w:r>
+        <w:rPr>
+          <w:i/>
+        </w:rPr>
+        <w:t>Опишете реализацията на бизнес логиката на системата с избраните т</w:t>
+      </w:r>
+      <w:bookmarkStart w:id="7" w:name="_GoBack"/>
+      <w:bookmarkEnd w:id="7"/>
+      <w:r>
+        <w:rPr>
+          <w:i/>
+        </w:rPr>
+        <w:t>ехнологии и програмни средства.</w:t>
+      </w:r>
+    </w:p>
+    <w:p>
+      <w:pPr>
+        <w:rPr>
+          <w:i/>
+        </w:rPr>
+      </w:pPr>
+      <w:r>
+        <w:rPr>
+          <w:i/>
+        </w:rPr>
+        <w:t>Тази секция може да се структурира от гледна точка на модулите на системата или въз основа на реализираните класове и интерфейси.</w:t>
+      </w:r>
+    </w:p>
+    <w:p>
+      <w:pPr>
+        <w:rPr>
+          <w:i/>
+        </w:rPr>
+      </w:pPr>
+    </w:p>
+    <w:p>
+      <w:pPr>
         <w:pStyle w:val="1"/>
       </w:pPr>
-      <w:bookmarkStart w:id="7" w:name="_Toc374967434"/>
-      <w:r>
-        <w:lastRenderedPageBreak/>
-        <w:t>Реализация на бизнес логиката</w:t>
-      </w:r>
-      <w:bookmarkEnd w:id="7"/>
+      <w:bookmarkStart w:id="8" w:name="_Toc374967435"/>
+      <w:r>
+        <w:t>Реализация на потребителския интерфейс</w:t>
+      </w:r>
+      <w:bookmarkEnd w:id="8"/>
     </w:p>
     <w:p>
       <w:pPr>
@@ -2575,8 +2622,19 @@
         <w:rPr>
           <w:i/>
         </w:rPr>
-        <w:t>Опишете реализацията на бизнес логиката на системата с избраните технологии и програмни средства.</w:t>
-      </w:r>
+        <w:t>Опишете реализираните елементи на потребителския интерфейс. Приложете примерни екранни форми.</w:t>
+      </w:r>
+    </w:p>
+    <w:p/>
+    <w:p>
+      <w:pPr>
+        <w:pStyle w:val="1"/>
+      </w:pPr>
+      <w:bookmarkStart w:id="9" w:name="_Toc374967436"/>
+      <w:r>
+        <w:t>Внедряване на системата</w:t>
+      </w:r>
+      <w:bookmarkEnd w:id="9"/>
     </w:p>
     <w:p>
       <w:pPr>
@@ -2588,8 +2646,19 @@
         <w:rPr>
           <w:i/>
         </w:rPr>
-        <w:t>Тази секция може да се структурира от гледна точка на модулите на системата или въз основа на реализираните класове и интерфейси.</w:t>
-      </w:r>
+        <w:t>Опишете изискванията и последователността от действия за внедряване на системата.</w:t>
+      </w:r>
+    </w:p>
+    <w:p/>
+    <w:p>
+      <w:pPr>
+        <w:pStyle w:val="1"/>
+      </w:pPr>
+      <w:bookmarkStart w:id="10" w:name="_Toc374967437"/>
+      <w:r>
+        <w:t>Разпределение на дейностите по реализацията</w:t>
+      </w:r>
+      <w:bookmarkEnd w:id="10"/>
     </w:p>
     <w:p>
       <w:pPr>
@@ -2597,132 +2666,20 @@
           <w:i/>
         </w:rPr>
       </w:pPr>
-    </w:p>
-    <w:p>
-      <w:pPr>
-        <w:rPr>
-          <w:lang w:val="en-US"/>
-        </w:rPr>
-        <w:sectPr>
-          <w:pgSz w:w="11906" w:h="16838"/>
-          <w:pgMar w:top="1417" w:right="1417" w:bottom="1417" w:left="1417" w:header="708" w:footer="708" w:gutter="0"/>
-          <w:cols w:space="708"/>
-          <w:docGrid w:linePitch="360"/>
-        </w:sectPr>
-      </w:pPr>
-    </w:p>
+      <w:r>
+        <w:rPr>
+          <w:i/>
+        </w:rPr>
+        <w:t>Опишете дейностите, които всеки член на екипа е извършил при реализацията на системата.</w:t>
+      </w:r>
+    </w:p>
+    <w:p/>
     <w:p>
       <w:pPr>
         <w:pStyle w:val="1"/>
       </w:pPr>
-      <w:bookmarkStart w:id="8" w:name="_Toc374967435"/>
-      <w:r>
-        <w:lastRenderedPageBreak/>
-        <w:t>Реализация на потребителския интерфейс</w:t>
-      </w:r>
-      <w:bookmarkEnd w:id="8"/>
-    </w:p>
-    <w:p>
-      <w:pPr>
-        <w:rPr>
-          <w:i/>
-        </w:rPr>
-      </w:pPr>
-      <w:r>
-        <w:rPr>
-          <w:i/>
-        </w:rPr>
-        <w:t>Опишете реализираните елементи на потребителския интерфейс. Приложете примерни екранни форми.</w:t>
-      </w:r>
-    </w:p>
-    <w:p/>
-    <w:p>
-      <w:pPr>
-        <w:sectPr>
-          <w:pgSz w:w="11906" w:h="16838"/>
-          <w:pgMar w:top="1417" w:right="1417" w:bottom="1417" w:left="1417" w:header="708" w:footer="708" w:gutter="0"/>
-          <w:cols w:space="708"/>
-          <w:docGrid w:linePitch="360"/>
-        </w:sectPr>
-      </w:pPr>
-    </w:p>
-    <w:p>
-      <w:pPr>
-        <w:pStyle w:val="1"/>
-      </w:pPr>
-      <w:bookmarkStart w:id="9" w:name="_Toc374967436"/>
-      <w:r>
-        <w:lastRenderedPageBreak/>
-        <w:t>Внедряване на системата</w:t>
-      </w:r>
-      <w:bookmarkEnd w:id="9"/>
-    </w:p>
-    <w:p>
-      <w:pPr>
-        <w:rPr>
-          <w:i/>
-        </w:rPr>
-      </w:pPr>
-      <w:r>
-        <w:rPr>
-          <w:i/>
-        </w:rPr>
-        <w:t>Опишете изискванията и последователността от действия за внедряване на системата.</w:t>
-      </w:r>
-    </w:p>
-    <w:p/>
-    <w:p>
-      <w:pPr>
-        <w:sectPr>
-          <w:pgSz w:w="11906" w:h="16838"/>
-          <w:pgMar w:top="1417" w:right="1417" w:bottom="1417" w:left="1417" w:header="708" w:footer="708" w:gutter="0"/>
-          <w:cols w:space="708"/>
-          <w:docGrid w:linePitch="360"/>
-        </w:sectPr>
-      </w:pPr>
-    </w:p>
-    <w:p>
-      <w:pPr>
-        <w:pStyle w:val="1"/>
-      </w:pPr>
-      <w:bookmarkStart w:id="10" w:name="_Toc374967437"/>
-      <w:r>
-        <w:lastRenderedPageBreak/>
-        <w:t>Разпределение на дейностите по реализацията</w:t>
-      </w:r>
-      <w:bookmarkEnd w:id="10"/>
-    </w:p>
-    <w:p>
-      <w:pPr>
-        <w:rPr>
-          <w:i/>
-        </w:rPr>
-      </w:pPr>
-      <w:r>
-        <w:rPr>
-          <w:i/>
-        </w:rPr>
-        <w:t>Опишете дейностите, които всеки член на екипа е извършил при реализацията на системата.</w:t>
-      </w:r>
-    </w:p>
-    <w:p/>
-    <w:p>
-      <w:pPr>
-        <w:sectPr>
-          <w:pgSz w:w="11906" w:h="16838"/>
-          <w:pgMar w:top="1417" w:right="1417" w:bottom="1417" w:left="1417" w:header="708" w:footer="708" w:gutter="0"/>
-          <w:cols w:space="708"/>
-          <w:docGrid w:linePitch="360"/>
-        </w:sectPr>
-      </w:pPr>
-    </w:p>
-    <w:p>
-      <w:pPr>
-        <w:pStyle w:val="1"/>
-      </w:pPr>
       <w:bookmarkStart w:id="11" w:name="_Toc374967438"/>
       <w:r>
-        <w:lastRenderedPageBreak/>
         <w:t>Приложения</w:t>
       </w:r>
       <w:bookmarkEnd w:id="11"/>
@@ -2755,7 +2712,7 @@
     </w:p>
     <w:p/>
     <w:sectPr>
-      <w:footerReference w:type="default" r:id="rId11"/>
+      <w:footerReference w:type="default" r:id="rId10"/>
       <w:pgSz w:w="11906" w:h="16838"/>
       <w:pgMar w:top="1417" w:right="1417" w:bottom="1417" w:left="1417" w:header="708" w:footer="708" w:gutter="0"/>
       <w:cols w:space="708"/>
@@ -2810,7 +2767,7 @@
 <w:ftr xmlns:wpc="http://schemas.microsoft.com/office/word/2010/wordprocessingCanvas" xmlns:mc="http://schemas.openxmlformats.org/markup-compatibility/2006" xmlns:o="urn:schemas-microsoft-com:office:office" xmlns:r="http://schemas.openxmlformats.org/officeDocument/2006/relationships" xmlns:m="http://schemas.openxmlformats.org/officeDocument/2006/math" xmlns:v="urn:schemas-microsoft-com:vml" xmlns:wp14="http://schemas.microsoft.com/office/word/2010/wordprocessingDrawing" xmlns:wp="http://schemas.openxmlformats.org/drawingml/2006/wordprocessingDrawing" xmlns:w10="urn:schemas-microsoft-com:office:word" xmlns:w="http://schemas.openxmlformats.org/wordprocessingml/2006/main" xmlns:w14="http://schemas.microsoft.com/office/word/2010/wordml" xmlns:w15="http://schemas.microsoft.com/office/word/2012/wordml" xmlns:wpg="http://schemas.microsoft.com/office/word/2010/wordprocessingGroup" xmlns:wpi="http://schemas.microsoft.com/office/word/2010/wordprocessingInk" xmlns:wne="http://schemas.microsoft.com/office/word/2006/wordml" xmlns:wps="http://schemas.microsoft.com/office/word/2010/wordprocessingShape" mc:Ignorable="w14 w15 wp14">
   <w:sdt>
     <w:sdtPr>
-      <w:id w:val="-31961660"/>
+      <w:id w:val="431093804"/>
       <w:docPartObj>
         <w:docPartGallery w:val="Page Numbers (Bottom of Page)"/>
         <w:docPartUnique/>
@@ -2855,55 +2812,6 @@
 </w:ftr>
 </file>
 
-<file path=word/footer3.xml><?xml version="1.0" encoding="utf-8"?>
-<w:ftr xmlns:wpc="http://schemas.microsoft.com/office/word/2010/wordprocessingCanvas" xmlns:mc="http://schemas.openxmlformats.org/markup-compatibility/2006" xmlns:o="urn:schemas-microsoft-com:office:office" xmlns:r="http://schemas.openxmlformats.org/officeDocument/2006/relationships" xmlns:m="http://schemas.openxmlformats.org/officeDocument/2006/math" xmlns:v="urn:schemas-microsoft-com:vml" xmlns:wp14="http://schemas.microsoft.com/office/word/2010/wordprocessingDrawing" xmlns:wp="http://schemas.openxmlformats.org/drawingml/2006/wordprocessingDrawing" xmlns:w10="urn:schemas-microsoft-com:office:word" xmlns:w="http://schemas.openxmlformats.org/wordprocessingml/2006/main" xmlns:w14="http://schemas.microsoft.com/office/word/2010/wordml" xmlns:w15="http://schemas.microsoft.com/office/word/2012/wordml" xmlns:wpg="http://schemas.microsoft.com/office/word/2010/wordprocessingGroup" xmlns:wpi="http://schemas.microsoft.com/office/word/2010/wordprocessingInk" xmlns:wne="http://schemas.microsoft.com/office/word/2006/wordml" xmlns:wps="http://schemas.microsoft.com/office/word/2010/wordprocessingShape" mc:Ignorable="w14 w15 wp14">
-  <w:sdt>
-    <w:sdtPr>
-      <w:id w:val="431093804"/>
-      <w:docPartObj>
-        <w:docPartGallery w:val="Page Numbers (Bottom of Page)"/>
-        <w:docPartUnique/>
-      </w:docPartObj>
-    </w:sdtPr>
-    <w:sdtEndPr/>
-    <w:sdtContent>
-      <w:p>
-        <w:pPr>
-          <w:pStyle w:val="a5"/>
-          <w:jc w:val="center"/>
-        </w:pPr>
-        <w:r>
-          <w:fldChar w:fldCharType="begin"/>
-        </w:r>
-        <w:r>
-          <w:instrText xml:space="preserve"> PAGE   \* MERGEFORMAT </w:instrText>
-        </w:r>
-        <w:r>
-          <w:fldChar w:fldCharType="separate"/>
-        </w:r>
-        <w:r>
-          <w:rPr>
-            <w:noProof/>
-          </w:rPr>
-          <w:t>11</w:t>
-        </w:r>
-        <w:r>
-          <w:rPr>
-            <w:noProof/>
-          </w:rPr>
-          <w:fldChar w:fldCharType="end"/>
-        </w:r>
-      </w:p>
-    </w:sdtContent>
-  </w:sdt>
-  <w:p>
-    <w:pPr>
-      <w:pStyle w:val="a5"/>
-    </w:pPr>
-  </w:p>
-</w:ftr>
-</file>
-
 <file path=word/footnotes.xml><?xml version="1.0" encoding="utf-8"?>
 <w:footnotes xmlns:wpc="http://schemas.microsoft.com/office/word/2010/wordprocessingCanvas" xmlns:mc="http://schemas.openxmlformats.org/markup-compatibility/2006" xmlns:o="urn:schemas-microsoft-com:office:office" xmlns:r="http://schemas.openxmlformats.org/officeDocument/2006/relationships" xmlns:m="http://schemas.openxmlformats.org/officeDocument/2006/math" xmlns:v="urn:schemas-microsoft-com:vml" xmlns:wp14="http://schemas.microsoft.com/office/word/2010/wordprocessingDrawing" xmlns:wp="http://schemas.openxmlformats.org/drawingml/2006/wordprocessingDrawing" xmlns:w10="urn:schemas-microsoft-com:office:word" xmlns:w="http://schemas.openxmlformats.org/wordprocessingml/2006/main" xmlns:w14="http://schemas.microsoft.com/office/word/2010/wordml" xmlns:w15="http://schemas.microsoft.com/office/word/2012/wordml" xmlns:wpg="http://schemas.microsoft.com/office/word/2010/wordprocessingGroup" xmlns:wpi="http://schemas.microsoft.com/office/word/2010/wordprocessingInk" xmlns:wne="http://schemas.microsoft.com/office/word/2006/wordml" xmlns:wps="http://schemas.microsoft.com/office/word/2010/wordprocessingShape" mc:Ignorable="w14 w15 wp14">
   <w:footnote w:type="separator" w:id="-1">
@@ -3161,7 +3069,7 @@
       <w:lvlText w:val="o"/>
       <w:lvlJc w:val="left"/>
       <w:pPr>
-        <w:ind w:left="1440" w:hanging="360"/>
+        <w:ind w:left="1069" w:hanging="360"/>
       </w:pPr>
       <w:rPr>
         <w:rFonts w:ascii="Courier New" w:hAnsi="Courier New" w:cs="Courier New" w:hint="default"/>
@@ -3492,6 +3400,9 @@
   </w:num>
   <w:num w:numId="5">
     <w:abstractNumId w:val="4"/>
+  </w:num>
+  <w:num w:numId="6">
+    <w:abstractNumId w:val="1"/>
   </w:num>
 </w:numbering>
 </file>

</xml_diff>